<commit_message>
Marto pogledni tova. Tiq predi nas ne sa imali super mnogo funkcionalnosti prosto sa opisali dobre po nqkolko na modul. Ne sum sig kakvo da napi6a za qdroto nqkoi ideq e dobre do6la.
</commit_message>
<xml_diff>
--- a/Функционалности_Калоян.docx
+++ b/Функционалности_Калоян.docx
@@ -88,6 +88,40 @@
         </w:rPr>
       </w:pPr>
       <w:r>
+        <w:t>Съобщение за неодобряване</w:t>
+      </w:r>
+      <w:r>
+        <w:rPr>
+          <w:lang w:val="en-US"/>
+        </w:rPr>
+        <w:t>(</w:t>
+      </w:r>
+      <w:r>
+        <w:t>Включва критерии по който клиентът е отхвърлен</w:t>
+      </w:r>
+      <w:r>
+        <w:rPr>
+          <w:lang w:val="en-US"/>
+        </w:rPr>
+        <w:t>)</w:t>
+      </w:r>
+      <w:r>
+        <w:t>.</w:t>
+      </w:r>
+    </w:p>
+    <w:p>
+      <w:pPr>
+        <w:pStyle w:val="a3"/>
+        <w:numPr>
+          <w:ilvl w:val="0"/>
+          <w:numId w:val="3"/>
+        </w:numPr>
+        <w:jc w:val="both"/>
+        <w:rPr>
+          <w:lang w:val="en-US"/>
+        </w:rPr>
+      </w:pPr>
+      <w:r>
         <w:t>Създаване на нов кредит</w:t>
       </w:r>
       <w:r>
@@ -171,7 +205,25 @@
         </w:rPr>
       </w:pPr>
       <w:r>
-        <w:t>Погасяване на кредит.</w:t>
+        <w:t>Погасяване на кредит</w:t>
+      </w:r>
+      <w:r>
+        <w:rPr>
+          <w:lang w:val="en-US"/>
+        </w:rPr>
+        <w:t>(</w:t>
+      </w:r>
+      <w:r>
+        <w:t>Маркиране като приключил</w:t>
+      </w:r>
+      <w:r>
+        <w:rPr>
+          <w:lang w:val="en-US"/>
+        </w:rPr>
+        <w:t>)</w:t>
+      </w:r>
+      <w:r>
+        <w:t>.</w:t>
       </w:r>
     </w:p>
     <w:p>
@@ -266,9 +318,6 @@
         </w:rPr>
       </w:pPr>
       <w:r>
-        <w:rPr>
-          <w:highlight w:val="green"/>
-        </w:rPr>
         <w:t>Присъединяване</w:t>
       </w:r>
       <w:r>
@@ -311,45 +360,32 @@
         </w:numPr>
         <w:jc w:val="both"/>
         <w:rPr>
-          <w:highlight w:val="green"/>
-          <w:lang w:val="en-US"/>
-        </w:rPr>
-      </w:pPr>
-      <w:r>
-        <w:rPr>
-          <w:highlight w:val="green"/>
-        </w:rPr>
+          <w:lang w:val="en-US"/>
+        </w:rPr>
+      </w:pPr>
+      <w:r>
         <w:t>Създаване на влог</w:t>
       </w:r>
       <w:r>
         <w:rPr>
-          <w:highlight w:val="green"/>
           <w:lang w:val="en-US"/>
         </w:rPr>
         <w:t>(</w:t>
       </w:r>
       <w:r>
-        <w:rPr>
-          <w:highlight w:val="green"/>
-        </w:rPr>
         <w:t>Администратор</w:t>
       </w:r>
       <w:r>
         <w:rPr>
-          <w:highlight w:val="green"/>
           <w:lang w:val="en-US"/>
         </w:rPr>
         <w:t xml:space="preserve">. </w:t>
       </w:r>
       <w:r>
-        <w:rPr>
-          <w:highlight w:val="green"/>
-        </w:rPr>
         <w:t>Създават се нови влогове в които клиентите ще могат да внасят парите си</w:t>
       </w:r>
       <w:r>
         <w:rPr>
-          <w:highlight w:val="green"/>
           <w:lang w:val="en-US"/>
         </w:rPr>
         <w:t>).</w:t>
@@ -364,32 +400,39 @@
         </w:numPr>
         <w:jc w:val="both"/>
         <w:rPr>
-          <w:highlight w:val="green"/>
-          <w:lang w:val="en-US"/>
-        </w:rPr>
-      </w:pPr>
-      <w:r>
-        <w:rPr>
-          <w:highlight w:val="green"/>
-        </w:rPr>
+          <w:lang w:val="en-US"/>
+        </w:rPr>
+      </w:pPr>
+      <w:r>
+        <w:t>Промяна по вече съществуващ влог.</w:t>
+      </w:r>
+    </w:p>
+    <w:p>
+      <w:pPr>
+        <w:pStyle w:val="a3"/>
+        <w:numPr>
+          <w:ilvl w:val="0"/>
+          <w:numId w:val="3"/>
+        </w:numPr>
+        <w:jc w:val="both"/>
+        <w:rPr>
+          <w:lang w:val="en-US"/>
+        </w:rPr>
+      </w:pPr>
+      <w:r>
         <w:t>Закриване на влог от самата банка</w:t>
       </w:r>
       <w:r>
         <w:rPr>
-          <w:highlight w:val="green"/>
           <w:lang w:val="en-US"/>
         </w:rPr>
         <w:t>(</w:t>
       </w:r>
       <w:r>
-        <w:rPr>
-          <w:highlight w:val="green"/>
-        </w:rPr>
         <w:t>Лихвата получавана от този влог се нулира, клиента се уведомява</w:t>
       </w:r>
       <w:r>
         <w:rPr>
-          <w:highlight w:val="green"/>
           <w:lang w:val="en-US"/>
         </w:rPr>
         <w:t>).</w:t>
@@ -446,82 +489,547 @@
       </w:r>
       <w:r>
         <w:rPr>
-          <w:highlight w:val="green"/>
           <w:lang w:val="en-US"/>
         </w:rPr>
         <w:t>,</w:t>
       </w:r>
       <w:r>
-        <w:rPr>
-          <w:highlight w:val="green"/>
-        </w:rPr>
+        <w:t xml:space="preserve"> сигнал за блокирана карта поради грешно въведен </w:t>
+      </w:r>
+      <w:r>
+        <w:rPr>
+          <w:lang w:val="en-US"/>
+        </w:rPr>
+        <w:t>PIN</w:t>
+      </w:r>
+      <w:r>
+        <w:t>)</w:t>
+      </w:r>
+      <w:r>
+        <w:t>. Извършва се само от оторизирани лица</w:t>
+      </w:r>
+      <w:r>
+        <w:rPr>
+          <w:lang w:val="en-US"/>
+        </w:rPr>
+        <w:t>).</w:t>
+      </w:r>
+    </w:p>
+    <w:p>
+      <w:pPr>
+        <w:pStyle w:val="a3"/>
+        <w:numPr>
+          <w:ilvl w:val="0"/>
+          <w:numId w:val="4"/>
+        </w:numPr>
+        <w:jc w:val="both"/>
+        <w:rPr>
+          <w:lang w:val="en-US"/>
+        </w:rPr>
+      </w:pPr>
+      <w:r>
+        <w:t xml:space="preserve">Създаване на заявка за </w:t>
+      </w:r>
+      <w:r>
+        <w:t>презареждане на автомат.</w:t>
+      </w:r>
+    </w:p>
+    <w:p>
+      <w:pPr>
+        <w:pStyle w:val="a3"/>
+        <w:numPr>
+          <w:ilvl w:val="0"/>
+          <w:numId w:val="4"/>
+        </w:numPr>
+        <w:jc w:val="both"/>
+        <w:rPr>
+          <w:lang w:val="en-US"/>
+        </w:rPr>
+      </w:pPr>
+      <w:r>
+        <w:t>Преглед на к</w:t>
+      </w:r>
+      <w:r>
+        <w:t>арта на банкомати</w:t>
+      </w:r>
+      <w:r>
+        <w:rPr>
+          <w:lang w:val="en-US"/>
+        </w:rPr>
+        <w:t>(</w:t>
+      </w:r>
+      <w:r>
+        <w:t>Списък с съществуващите банкомати</w:t>
+      </w:r>
+      <w:r>
+        <w:rPr>
+          <w:lang w:val="en-US"/>
+        </w:rPr>
+        <w:t>)</w:t>
+      </w:r>
+      <w:r>
+        <w:t>.</w:t>
+      </w:r>
+    </w:p>
+    <w:p>
+      <w:pPr>
+        <w:pStyle w:val="a3"/>
+        <w:numPr>
+          <w:ilvl w:val="0"/>
+          <w:numId w:val="4"/>
+        </w:numPr>
+        <w:jc w:val="both"/>
+        <w:rPr>
+          <w:lang w:val="en-US"/>
+        </w:rPr>
+      </w:pPr>
+      <w:r>
+        <w:t>Добавяне в списъка</w:t>
+      </w:r>
+      <w:r>
+        <w:rPr>
+          <w:lang w:val="en-US"/>
+        </w:rPr>
+        <w:t>(</w:t>
+      </w:r>
+      <w:r>
+        <w:t>Карта</w:t>
+      </w:r>
+      <w:r>
+        <w:rPr>
+          <w:lang w:val="en-US"/>
+        </w:rPr>
+        <w:t>).</w:t>
+      </w:r>
+    </w:p>
+    <w:p>
+      <w:pPr>
+        <w:pStyle w:val="a3"/>
+        <w:numPr>
+          <w:ilvl w:val="0"/>
+          <w:numId w:val="4"/>
+        </w:numPr>
+        <w:jc w:val="both"/>
+        <w:rPr>
+          <w:lang w:val="en-US"/>
+        </w:rPr>
+      </w:pPr>
+      <w:r>
+        <w:t>Изтриване от списъка.</w:t>
+      </w:r>
+    </w:p>
+    <w:p>
+      <w:pPr>
+        <w:pStyle w:val="a3"/>
+        <w:numPr>
+          <w:ilvl w:val="0"/>
+          <w:numId w:val="4"/>
+        </w:numPr>
+        <w:jc w:val="both"/>
+        <w:rPr>
+          <w:lang w:val="en-US"/>
+        </w:rPr>
+      </w:pPr>
+      <w:r>
+        <w:t>Модифициране на списъка.</w:t>
+      </w:r>
+    </w:p>
+    <w:p>
+      <w:pPr>
+        <w:pStyle w:val="a3"/>
+        <w:numPr>
+          <w:ilvl w:val="0"/>
+          <w:numId w:val="4"/>
+        </w:numPr>
+        <w:jc w:val="both"/>
+        <w:rPr>
+          <w:lang w:val="en-US"/>
+        </w:rPr>
+      </w:pPr>
+      <w:r>
+        <w:t>Обновяване на информация.</w:t>
+      </w:r>
+    </w:p>
+    <w:p>
+      <w:pPr>
+        <w:pStyle w:val="a3"/>
+        <w:numPr>
+          <w:ilvl w:val="0"/>
+          <w:numId w:val="4"/>
+        </w:numPr>
+        <w:jc w:val="both"/>
+        <w:rPr>
+          <w:lang w:val="en-US"/>
+        </w:rPr>
+      </w:pPr>
+      <w:r>
+        <w:t xml:space="preserve">Преглед на </w:t>
+      </w:r>
+      <w:r>
+        <w:t>Информ</w:t>
+      </w:r>
+      <w:r>
+        <w:t>ационно табло</w:t>
+      </w:r>
+      <w:r>
+        <w:rPr>
+          <w:lang w:val="en-US"/>
+        </w:rPr>
+        <w:t>(</w:t>
+      </w:r>
+      <w:r>
+        <w:t>Списък с функционалностите и наръчник за ползване</w:t>
+      </w:r>
+      <w:r>
+        <w:rPr>
+          <w:lang w:val="en-US"/>
+        </w:rPr>
+        <w:t>)</w:t>
+      </w:r>
+      <w:r>
+        <w:t>.</w:t>
+      </w:r>
+    </w:p>
+    <w:p>
+      <w:pPr>
+        <w:pStyle w:val="a3"/>
+        <w:numPr>
+          <w:ilvl w:val="0"/>
+          <w:numId w:val="4"/>
+        </w:numPr>
+        <w:jc w:val="both"/>
+        <w:rPr>
+          <w:lang w:val="en-US"/>
+        </w:rPr>
+      </w:pPr>
+      <w:r>
+        <w:t>Модифициране на информационно табло.</w:t>
+      </w:r>
+    </w:p>
+    <w:p>
+      <w:pPr>
+        <w:pStyle w:val="a3"/>
+        <w:numPr>
+          <w:ilvl w:val="0"/>
+          <w:numId w:val="2"/>
+        </w:numPr>
+        <w:jc w:val="both"/>
+        <w:rPr>
+          <w:lang w:val="en-US"/>
+        </w:rPr>
+      </w:pPr>
+      <w:r>
+        <w:t>Модул за управление на кредитни карти.</w:t>
+      </w:r>
+    </w:p>
+    <w:p>
+      <w:pPr>
+        <w:pStyle w:val="a3"/>
+        <w:numPr>
+          <w:ilvl w:val="0"/>
+          <w:numId w:val="5"/>
+        </w:numPr>
+        <w:jc w:val="both"/>
+        <w:rPr>
+          <w:lang w:val="en-US"/>
+        </w:rPr>
+      </w:pPr>
+      <w:r>
+        <w:t>Създаване на нова кредитна</w:t>
+      </w:r>
+      <w:r>
+        <w:t>-дебитна</w:t>
+      </w:r>
+      <w:r>
+        <w:t xml:space="preserve"> карта</w:t>
+      </w:r>
+      <w:r>
+        <w:rPr>
+          <w:lang w:val="en-US"/>
+        </w:rPr>
+        <w:t>(</w:t>
+      </w:r>
+      <w:r>
+        <w:t>Данни на клиента, дата и тип на картата</w:t>
+      </w:r>
+      <w:r>
+        <w:rPr>
+          <w:lang w:val="en-US"/>
+        </w:rPr>
+        <w:t xml:space="preserve">. </w:t>
+      </w:r>
+      <w:r>
+        <w:t>Вътрешно</w:t>
+      </w:r>
+      <w:r>
+        <w:rPr>
+          <w:lang w:val="en-US"/>
+        </w:rPr>
+        <w:t>)</w:t>
+      </w:r>
+      <w:r>
+        <w:t>.</w:t>
+      </w:r>
+      <w:r>
         <w:t xml:space="preserve"> </w:t>
       </w:r>
       <w:r>
         <w:rPr>
-          <w:highlight w:val="green"/>
-        </w:rPr>
-        <w:t>сигнал</w:t>
-      </w:r>
-      <w:r>
-        <w:rPr>
-          <w:highlight w:val="green"/>
-        </w:rPr>
-        <w:t xml:space="preserve"> за блокирана карта поради грешно въведен </w:t>
-      </w:r>
-      <w:r>
-        <w:rPr>
-          <w:highlight w:val="green"/>
-          <w:lang w:val="en-US"/>
-        </w:rPr>
-        <w:t>PIN</w:t>
+          <w:highlight w:val="red"/>
+        </w:rPr>
+        <w:t xml:space="preserve">2 различни </w:t>
+      </w:r>
+      <w:proofErr w:type="spellStart"/>
+      <w:r>
+        <w:rPr>
+          <w:highlight w:val="red"/>
+        </w:rPr>
+        <w:t>функ</w:t>
+      </w:r>
+      <w:proofErr w:type="spellEnd"/>
+      <w:r>
+        <w:rPr>
+          <w:highlight w:val="red"/>
+        </w:rPr>
+        <w:t>.</w:t>
+      </w:r>
+    </w:p>
+    <w:p>
+      <w:pPr>
+        <w:pStyle w:val="a3"/>
+        <w:numPr>
+          <w:ilvl w:val="0"/>
+          <w:numId w:val="5"/>
+        </w:numPr>
+        <w:jc w:val="both"/>
+        <w:rPr>
+          <w:lang w:val="en-US"/>
+        </w:rPr>
+      </w:pPr>
+      <w:r>
+        <w:t>Анулиране на карта(Вътрешно</w:t>
+      </w:r>
+      <w:r>
+        <w:rPr>
+          <w:lang w:val="en-US"/>
+        </w:rPr>
+        <w:t>).</w:t>
+      </w:r>
+    </w:p>
+    <w:p>
+      <w:pPr>
+        <w:pStyle w:val="a3"/>
+        <w:numPr>
+          <w:ilvl w:val="0"/>
+          <w:numId w:val="5"/>
+        </w:numPr>
+        <w:jc w:val="both"/>
+        <w:rPr>
+          <w:lang w:val="en-US"/>
+        </w:rPr>
+      </w:pPr>
+      <w:r>
+        <w:t>Извеждане на Баланс.</w:t>
+      </w:r>
+    </w:p>
+    <w:p>
+      <w:pPr>
+        <w:pStyle w:val="a3"/>
+        <w:numPr>
+          <w:ilvl w:val="0"/>
+          <w:numId w:val="5"/>
+        </w:numPr>
+        <w:jc w:val="both"/>
+        <w:rPr>
+          <w:lang w:val="en-US"/>
+        </w:rPr>
+      </w:pPr>
+      <w:r>
+        <w:t>Следене на транзакции.</w:t>
+      </w:r>
+    </w:p>
+    <w:p>
+      <w:pPr>
+        <w:pStyle w:val="a3"/>
+        <w:numPr>
+          <w:ilvl w:val="0"/>
+          <w:numId w:val="5"/>
+        </w:numPr>
+        <w:jc w:val="both"/>
+        <w:rPr>
+          <w:lang w:val="en-US"/>
+        </w:rPr>
+      </w:pPr>
+      <w:r>
+        <w:t>Промяна на пин.</w:t>
+      </w:r>
+    </w:p>
+    <w:p>
+      <w:pPr>
+        <w:pStyle w:val="a3"/>
+        <w:numPr>
+          <w:ilvl w:val="0"/>
+          <w:numId w:val="5"/>
+        </w:numPr>
+        <w:jc w:val="both"/>
+        <w:rPr>
+          <w:lang w:val="en-US"/>
+        </w:rPr>
+      </w:pPr>
+      <w:r>
+        <w:t>Замразяване и възобновяване на карта.</w:t>
+      </w:r>
+    </w:p>
+    <w:p>
+      <w:pPr>
+        <w:pStyle w:val="a3"/>
+        <w:numPr>
+          <w:ilvl w:val="0"/>
+          <w:numId w:val="5"/>
+        </w:numPr>
+        <w:jc w:val="both"/>
+        <w:rPr>
+          <w:lang w:val="en-US"/>
+        </w:rPr>
+      </w:pPr>
+      <w:r>
+        <w:lastRenderedPageBreak/>
+        <w:t>Логически контрол над карта</w:t>
+      </w:r>
+      <w:r>
+        <w:rPr>
+          <w:lang w:val="en-US"/>
+        </w:rPr>
+        <w:t>(</w:t>
+      </w:r>
+      <w:r>
+        <w:t>Системно, вътрешни лица могат да променят параметри</w:t>
+      </w:r>
+      <w:r>
+        <w:t xml:space="preserve"> от типа на по колко пари има право носителя на картата да тегли за един ден</w:t>
+      </w:r>
+      <w:r>
+        <w:t>. Ограничение при теглене при липса на пари в картите, при неуспешна транзакция се възстановява сумата по съответната карта</w:t>
+      </w:r>
+      <w:r>
+        <w:rPr>
+          <w:lang w:val="en-US"/>
+        </w:rPr>
+        <w:t>).</w:t>
+      </w:r>
+    </w:p>
+    <w:p>
+      <w:pPr>
+        <w:pStyle w:val="a3"/>
+        <w:numPr>
+          <w:ilvl w:val="0"/>
+          <w:numId w:val="5"/>
+        </w:numPr>
+        <w:jc w:val="both"/>
+        <w:rPr>
+          <w:lang w:val="en-US"/>
+        </w:rPr>
+      </w:pPr>
+      <w:r>
+        <w:t>Създаване на пълномощия на трето лице.</w:t>
+      </w:r>
+    </w:p>
+    <w:p>
+      <w:pPr>
+        <w:pStyle w:val="a3"/>
+        <w:numPr>
+          <w:ilvl w:val="0"/>
+          <w:numId w:val="2"/>
+        </w:numPr>
+        <w:jc w:val="both"/>
+        <w:rPr>
+          <w:lang w:val="en-US"/>
+        </w:rPr>
+      </w:pPr>
+      <w:r>
+        <w:t>Модул за електронно банкиране.</w:t>
+      </w:r>
+    </w:p>
+    <w:p>
+      <w:pPr>
+        <w:pStyle w:val="a3"/>
+        <w:numPr>
+          <w:ilvl w:val="0"/>
+          <w:numId w:val="8"/>
+        </w:numPr>
+        <w:jc w:val="both"/>
+        <w:rPr>
+          <w:lang w:val="en-US"/>
+        </w:rPr>
+      </w:pPr>
+      <w:r>
+        <w:t>Справка на състоянието и движенията по сметката.</w:t>
+      </w:r>
+    </w:p>
+    <w:p>
+      <w:pPr>
+        <w:pStyle w:val="a3"/>
+        <w:numPr>
+          <w:ilvl w:val="0"/>
+          <w:numId w:val="6"/>
+        </w:numPr>
+        <w:jc w:val="both"/>
+        <w:rPr>
+          <w:lang w:val="en-US"/>
+        </w:rPr>
+      </w:pPr>
+      <w:r>
+        <w:t>Извършени банкови преводи.</w:t>
+      </w:r>
+    </w:p>
+    <w:p>
+      <w:pPr>
+        <w:pStyle w:val="a3"/>
+        <w:numPr>
+          <w:ilvl w:val="0"/>
+          <w:numId w:val="6"/>
+        </w:numPr>
+        <w:jc w:val="both"/>
+        <w:rPr>
+          <w:lang w:val="en-US"/>
+        </w:rPr>
+      </w:pPr>
+      <w:r>
+        <w:t>Извършване на безкасова покупко-продажба на валута</w:t>
+      </w:r>
+      <w:r>
+        <w:t xml:space="preserve"> (</w:t>
+      </w:r>
+      <w:r>
+        <w:t>обмен на валута</w:t>
       </w:r>
       <w:r>
         <w:t>)</w:t>
       </w:r>
       <w:r>
-        <w:t>. Извършва се само от оторизирани лица</w:t>
-      </w:r>
-      <w:r>
-        <w:rPr>
-          <w:lang w:val="en-US"/>
-        </w:rPr>
-        <w:t>).</w:t>
-      </w:r>
-    </w:p>
-    <w:p>
-      <w:pPr>
-        <w:pStyle w:val="a3"/>
-        <w:numPr>
-          <w:ilvl w:val="0"/>
-          <w:numId w:val="4"/>
-        </w:numPr>
-        <w:jc w:val="both"/>
-        <w:rPr>
-          <w:lang w:val="en-US"/>
-        </w:rPr>
-      </w:pPr>
-      <w:r>
-        <w:t xml:space="preserve">Създаване на заявка за </w:t>
-      </w:r>
-      <w:r>
-        <w:t>презареждане на автомат.</w:t>
-      </w:r>
-    </w:p>
-    <w:p>
-      <w:pPr>
-        <w:pStyle w:val="a3"/>
-        <w:numPr>
-          <w:ilvl w:val="0"/>
-          <w:numId w:val="4"/>
-        </w:numPr>
-        <w:jc w:val="both"/>
-        <w:rPr>
-          <w:lang w:val="en-US"/>
-        </w:rPr>
-      </w:pPr>
-      <w:r>
-        <w:t>Карта на банкомати</w:t>
+        <w:t>.</w:t>
+      </w:r>
+    </w:p>
+    <w:p>
+      <w:pPr>
+        <w:pStyle w:val="a3"/>
+        <w:numPr>
+          <w:ilvl w:val="0"/>
+          <w:numId w:val="6"/>
+        </w:numPr>
+        <w:jc w:val="both"/>
+        <w:rPr>
+          <w:lang w:val="en-US"/>
+        </w:rPr>
+      </w:pPr>
+      <w:r>
+        <w:t>Търгуване онлайн.</w:t>
+      </w:r>
+      <w:r>
+        <w:t xml:space="preserve"> </w:t>
+      </w:r>
+      <w:r>
+        <w:t>Закупуване на стока продаване на стока</w:t>
       </w:r>
       <w:r>
         <w:rPr>
@@ -530,7 +1038,7 @@
         <w:t>(</w:t>
       </w:r>
       <w:r>
-        <w:t>Списък с съществуващите банкомати</w:t>
+        <w:t>Мигновен превод по сметката между двете страни</w:t>
       </w:r>
       <w:r>
         <w:rPr>
@@ -547,31 +1055,122 @@
         <w:pStyle w:val="a3"/>
         <w:numPr>
           <w:ilvl w:val="0"/>
-          <w:numId w:val="4"/>
-        </w:numPr>
-        <w:jc w:val="both"/>
-        <w:rPr>
-          <w:lang w:val="en-US"/>
-        </w:rPr>
-      </w:pPr>
-      <w:r>
-        <w:t>Обновяване на информация.</w:t>
-      </w:r>
-    </w:p>
-    <w:p>
-      <w:pPr>
-        <w:pStyle w:val="a3"/>
-        <w:numPr>
-          <w:ilvl w:val="0"/>
-          <w:numId w:val="4"/>
-        </w:numPr>
-        <w:jc w:val="both"/>
-        <w:rPr>
-          <w:lang w:val="en-US"/>
-        </w:rPr>
-      </w:pPr>
-      <w:r>
-        <w:t>Информиране</w:t>
+          <w:numId w:val="6"/>
+        </w:numPr>
+        <w:jc w:val="both"/>
+        <w:rPr>
+          <w:lang w:val="en-US"/>
+        </w:rPr>
+      </w:pPr>
+      <w:r>
+        <w:t xml:space="preserve">Създаване на </w:t>
+      </w:r>
+      <w:r>
+        <w:rPr>
+          <w:lang w:val="en-US"/>
+        </w:rPr>
+        <w:t>account.</w:t>
+      </w:r>
+    </w:p>
+    <w:p>
+      <w:pPr>
+        <w:pStyle w:val="a3"/>
+        <w:numPr>
+          <w:ilvl w:val="0"/>
+          <w:numId w:val="6"/>
+        </w:numPr>
+        <w:jc w:val="both"/>
+        <w:rPr>
+          <w:lang w:val="en-US"/>
+        </w:rPr>
+      </w:pPr>
+      <w:r>
+        <w:t>Модифициране.</w:t>
+      </w:r>
+    </w:p>
+    <w:p>
+      <w:pPr>
+        <w:pStyle w:val="a3"/>
+        <w:numPr>
+          <w:ilvl w:val="0"/>
+          <w:numId w:val="6"/>
+        </w:numPr>
+        <w:jc w:val="both"/>
+        <w:rPr>
+          <w:lang w:val="en-US"/>
+        </w:rPr>
+      </w:pPr>
+      <w:r>
+        <w:t>Изтриване.</w:t>
+      </w:r>
+    </w:p>
+    <w:p>
+      <w:pPr>
+        <w:pStyle w:val="a3"/>
+        <w:numPr>
+          <w:ilvl w:val="0"/>
+          <w:numId w:val="2"/>
+        </w:numPr>
+        <w:jc w:val="both"/>
+        <w:rPr>
+          <w:lang w:val="en-US"/>
+        </w:rPr>
+      </w:pPr>
+      <w:r>
+        <w:rPr>
+          <w:lang w:val="en-US"/>
+        </w:rPr>
+        <w:t xml:space="preserve">SMS </w:t>
+      </w:r>
+      <w:r>
+        <w:t>Банкиране.</w:t>
+      </w:r>
+    </w:p>
+    <w:p>
+      <w:pPr>
+        <w:pStyle w:val="a3"/>
+        <w:numPr>
+          <w:ilvl w:val="0"/>
+          <w:numId w:val="9"/>
+        </w:numPr>
+        <w:jc w:val="both"/>
+        <w:rPr>
+          <w:lang w:val="en-US"/>
+        </w:rPr>
+      </w:pPr>
+      <w:r>
+        <w:t xml:space="preserve">Уведомяване с </w:t>
+      </w:r>
+      <w:r>
+        <w:rPr>
+          <w:lang w:val="en-US"/>
+        </w:rPr>
+        <w:t xml:space="preserve">SMS </w:t>
+      </w:r>
+      <w:r>
+        <w:t xml:space="preserve"> за следните</w:t>
+      </w:r>
+      <w:r>
+        <w:rPr>
+          <w:lang w:val="en-US"/>
+        </w:rPr>
+        <w:t>:</w:t>
+      </w:r>
+    </w:p>
+    <w:p>
+      <w:pPr>
+        <w:pStyle w:val="a3"/>
+        <w:numPr>
+          <w:ilvl w:val="0"/>
+          <w:numId w:val="9"/>
+        </w:numPr>
+        <w:jc w:val="both"/>
+        <w:rPr>
+          <w:lang w:val="en-US"/>
+        </w:rPr>
+      </w:pPr>
+      <w:r>
+        <w:t>Уведомяване за баланс по сметката при пожелан от клиента интервал от време</w:t>
       </w:r>
       <w:r>
         <w:rPr>
@@ -580,7 +1179,7 @@
         <w:t>(</w:t>
       </w:r>
       <w:r>
-        <w:t>Списък с функционалностите и наръчник за ползване</w:t>
+        <w:t>на един ден, седмица, месец, часа</w:t>
       </w:r>
       <w:r>
         <w:rPr>
@@ -589,476 +1188,12 @@
         <w:t>)</w:t>
       </w:r>
       <w:r>
-        <w:t>.</w:t>
-      </w:r>
-    </w:p>
-    <w:p>
-      <w:pPr>
-        <w:pStyle w:val="a3"/>
-        <w:numPr>
-          <w:ilvl w:val="0"/>
-          <w:numId w:val="2"/>
-        </w:numPr>
-        <w:jc w:val="both"/>
-        <w:rPr>
-          <w:lang w:val="en-US"/>
-        </w:rPr>
-      </w:pPr>
-      <w:r>
-        <w:t>Модул за управление на кредитни карти.</w:t>
-      </w:r>
-    </w:p>
-    <w:p>
-      <w:pPr>
-        <w:pStyle w:val="a3"/>
-        <w:numPr>
-          <w:ilvl w:val="0"/>
-          <w:numId w:val="5"/>
-        </w:numPr>
-        <w:jc w:val="both"/>
-        <w:rPr>
-          <w:lang w:val="en-US"/>
-        </w:rPr>
-      </w:pPr>
-      <w:r>
-        <w:t>Създаване на нова кредитна</w:t>
-      </w:r>
-      <w:r>
-        <w:rPr>
-          <w:highlight w:val="green"/>
-        </w:rPr>
-        <w:t>-дебитна</w:t>
-      </w:r>
-      <w:r>
-        <w:t xml:space="preserve"> карта</w:t>
-      </w:r>
-      <w:r>
-        <w:rPr>
-          <w:lang w:val="en-US"/>
-        </w:rPr>
-        <w:t>(</w:t>
-      </w:r>
-      <w:r>
-        <w:t>Данни на клиента, дата и тип на картата</w:t>
-      </w:r>
-      <w:r>
-        <w:rPr>
-          <w:lang w:val="en-US"/>
-        </w:rPr>
-        <w:t xml:space="preserve">. </w:t>
-      </w:r>
-      <w:r>
-        <w:t>Вътрешно</w:t>
-      </w:r>
-      <w:r>
-        <w:rPr>
-          <w:lang w:val="en-US"/>
-        </w:rPr>
-        <w:t>)</w:t>
-      </w:r>
-      <w:r>
-        <w:t>.</w:t>
-      </w:r>
-    </w:p>
-    <w:p>
-      <w:pPr>
-        <w:pStyle w:val="a3"/>
-        <w:numPr>
-          <w:ilvl w:val="0"/>
-          <w:numId w:val="5"/>
-        </w:numPr>
-        <w:jc w:val="both"/>
-        <w:rPr>
-          <w:lang w:val="en-US"/>
-        </w:rPr>
-      </w:pPr>
-      <w:r>
-        <w:t>Анулиране на карта(Вътрешно</w:t>
-      </w:r>
-      <w:r>
-        <w:rPr>
-          <w:lang w:val="en-US"/>
-        </w:rPr>
-        <w:t>).</w:t>
-      </w:r>
-    </w:p>
-    <w:p>
-      <w:pPr>
-        <w:pStyle w:val="a3"/>
-        <w:numPr>
-          <w:ilvl w:val="0"/>
-          <w:numId w:val="5"/>
-        </w:numPr>
-        <w:jc w:val="both"/>
-        <w:rPr>
-          <w:lang w:val="en-US"/>
-        </w:rPr>
-      </w:pPr>
-      <w:r>
-        <w:t>Извеждане на Баланс.</w:t>
-      </w:r>
-    </w:p>
-    <w:p>
-      <w:pPr>
-        <w:pStyle w:val="a3"/>
-        <w:numPr>
-          <w:ilvl w:val="0"/>
-          <w:numId w:val="5"/>
-        </w:numPr>
-        <w:jc w:val="both"/>
-        <w:rPr>
-          <w:highlight w:val="green"/>
-          <w:lang w:val="en-US"/>
-        </w:rPr>
-      </w:pPr>
-      <w:r>
-        <w:rPr>
-          <w:highlight w:val="green"/>
-        </w:rPr>
-        <w:t>Следене на транзакции.</w:t>
-      </w:r>
-    </w:p>
-    <w:p>
-      <w:pPr>
-        <w:pStyle w:val="a3"/>
-        <w:numPr>
-          <w:ilvl w:val="0"/>
-          <w:numId w:val="5"/>
-        </w:numPr>
-        <w:jc w:val="both"/>
-        <w:rPr>
-          <w:highlight w:val="green"/>
-          <w:lang w:val="en-US"/>
-        </w:rPr>
-      </w:pPr>
-      <w:r>
-        <w:rPr>
-          <w:highlight w:val="green"/>
-        </w:rPr>
-        <w:t>Промяна на пин.</w:t>
-      </w:r>
-    </w:p>
-    <w:p>
-      <w:pPr>
-        <w:pStyle w:val="a3"/>
-        <w:numPr>
-          <w:ilvl w:val="0"/>
-          <w:numId w:val="5"/>
-        </w:numPr>
-        <w:jc w:val="both"/>
-        <w:rPr>
-          <w:highlight w:val="green"/>
-          <w:lang w:val="en-US"/>
-        </w:rPr>
-      </w:pPr>
-      <w:r>
-        <w:rPr>
-          <w:highlight w:val="green"/>
-        </w:rPr>
-        <w:t>Замразяване и в</w:t>
-      </w:r>
-      <w:r>
-        <w:rPr>
-          <w:highlight w:val="green"/>
-        </w:rPr>
-        <w:t>ъзобновяване на карта.</w:t>
-      </w:r>
-    </w:p>
-    <w:p>
-      <w:pPr>
-        <w:pStyle w:val="a3"/>
-        <w:numPr>
-          <w:ilvl w:val="0"/>
-          <w:numId w:val="5"/>
-        </w:numPr>
-        <w:jc w:val="both"/>
-        <w:rPr>
-          <w:lang w:val="en-US"/>
-        </w:rPr>
-      </w:pPr>
-      <w:r>
-        <w:t>Логически контрол над карта</w:t>
-      </w:r>
-      <w:r>
-        <w:rPr>
-          <w:lang w:val="en-US"/>
-        </w:rPr>
-        <w:t>(</w:t>
-      </w:r>
-      <w:r>
-        <w:t xml:space="preserve">Системно, вътрешни лица могат да променят </w:t>
-      </w:r>
-      <w:r>
-        <w:rPr>
-          <w:highlight w:val="green"/>
-        </w:rPr>
-        <w:t>параметри</w:t>
-      </w:r>
-      <w:r>
-        <w:rPr>
-          <w:highlight w:val="green"/>
-        </w:rPr>
-        <w:t xml:space="preserve"> от типа на по колко пари има право носителя на картата да тегли за един ден</w:t>
-      </w:r>
-      <w:r>
-        <w:rPr>
-          <w:highlight w:val="green"/>
-        </w:rPr>
-        <w:t>. Ограничение при теглене при липса на пари в картите</w:t>
-      </w:r>
-      <w:r>
-        <w:rPr>
-          <w:highlight w:val="green"/>
-        </w:rPr>
-        <w:t>, при неуспешна транзакция се възстановява сумата по съответната карта</w:t>
-      </w:r>
-      <w:r>
-        <w:rPr>
-          <w:highlight w:val="green"/>
-          <w:lang w:val="en-US"/>
-        </w:rPr>
-        <w:t>).</w:t>
-      </w:r>
-    </w:p>
-    <w:p>
-      <w:pPr>
-        <w:pStyle w:val="a3"/>
-        <w:numPr>
-          <w:ilvl w:val="0"/>
-          <w:numId w:val="5"/>
-        </w:numPr>
-        <w:jc w:val="both"/>
-        <w:rPr>
-          <w:highlight w:val="green"/>
-          <w:lang w:val="en-US"/>
-        </w:rPr>
-      </w:pPr>
-      <w:r>
-        <w:rPr>
-          <w:highlight w:val="green"/>
-        </w:rPr>
-        <w:t>Създаване на пълномощия на трето лице.</w:t>
-      </w:r>
-    </w:p>
-    <w:p>
-      <w:pPr>
-        <w:pStyle w:val="a3"/>
-        <w:numPr>
-          <w:ilvl w:val="0"/>
-          <w:numId w:val="2"/>
-        </w:numPr>
-        <w:jc w:val="both"/>
-        <w:rPr>
-          <w:lang w:val="en-US"/>
-        </w:rPr>
-      </w:pPr>
-      <w:r>
-        <w:t>Модул за електронно банкиране.</w:t>
-      </w:r>
-    </w:p>
-    <w:p>
-      <w:pPr>
-        <w:pStyle w:val="a3"/>
-        <w:numPr>
-          <w:ilvl w:val="0"/>
-          <w:numId w:val="8"/>
-        </w:numPr>
-        <w:jc w:val="both"/>
-        <w:rPr>
-          <w:lang w:val="en-US"/>
-        </w:rPr>
-      </w:pPr>
-      <w:r>
-        <w:t>Справка на състоянието и движенията по сметката.</w:t>
-      </w:r>
-    </w:p>
-    <w:p>
-      <w:pPr>
-        <w:pStyle w:val="a3"/>
-        <w:numPr>
-          <w:ilvl w:val="0"/>
-          <w:numId w:val="6"/>
-        </w:numPr>
-        <w:jc w:val="both"/>
-        <w:rPr>
-          <w:lang w:val="en-US"/>
-        </w:rPr>
-      </w:pPr>
-      <w:r>
-        <w:t>Извършени банкови преводи.</w:t>
-      </w:r>
-    </w:p>
-    <w:p>
-      <w:pPr>
-        <w:pStyle w:val="a3"/>
-        <w:numPr>
-          <w:ilvl w:val="0"/>
-          <w:numId w:val="6"/>
-        </w:numPr>
-        <w:jc w:val="both"/>
-        <w:rPr>
-          <w:highlight w:val="green"/>
-          <w:lang w:val="en-US"/>
-        </w:rPr>
-      </w:pPr>
-      <w:r>
-        <w:t xml:space="preserve">Извършване на </w:t>
-      </w:r>
-      <w:r>
-        <w:t>безкасова покупко-продажба на валута</w:t>
-      </w:r>
-      <w:r>
-        <w:t xml:space="preserve"> </w:t>
-      </w:r>
-      <w:r>
-        <w:rPr>
-          <w:highlight w:val="green"/>
-        </w:rPr>
-        <w:t>(</w:t>
-      </w:r>
-      <w:r>
-        <w:rPr>
-          <w:highlight w:val="green"/>
-        </w:rPr>
-        <w:t>обмен на валута</w:t>
-      </w:r>
-      <w:r>
-        <w:rPr>
-          <w:highlight w:val="green"/>
-        </w:rPr>
-        <w:t>)</w:t>
-      </w:r>
-      <w:r>
-        <w:rPr>
-          <w:highlight w:val="green"/>
-        </w:rPr>
-        <w:t>.</w:t>
-      </w:r>
-    </w:p>
-    <w:p>
-      <w:pPr>
-        <w:pStyle w:val="a3"/>
-        <w:numPr>
-          <w:ilvl w:val="0"/>
-          <w:numId w:val="6"/>
-        </w:numPr>
-        <w:jc w:val="both"/>
-        <w:rPr>
-          <w:lang w:val="en-US"/>
-        </w:rPr>
-      </w:pPr>
-      <w:r>
-        <w:lastRenderedPageBreak/>
-        <w:t>Търгуване онлайн.</w:t>
-      </w:r>
-      <w:r>
-        <w:t xml:space="preserve"> </w:t>
-      </w:r>
-      <w:r>
-        <w:rPr>
-          <w:highlight w:val="green"/>
-        </w:rPr>
-        <w:t>Закупуване на стока продаване на стока.</w:t>
-      </w:r>
-    </w:p>
-    <w:p>
-      <w:pPr>
-        <w:pStyle w:val="a3"/>
-        <w:numPr>
-          <w:ilvl w:val="0"/>
-          <w:numId w:val="2"/>
-        </w:numPr>
-        <w:jc w:val="both"/>
-        <w:rPr>
-          <w:lang w:val="en-US"/>
-        </w:rPr>
-      </w:pPr>
-      <w:r>
-        <w:rPr>
-          <w:lang w:val="en-US"/>
-        </w:rPr>
-        <w:t xml:space="preserve">SMS </w:t>
-      </w:r>
-      <w:r>
-        <w:t>Банкиране.</w:t>
-      </w:r>
-    </w:p>
-    <w:p>
-      <w:pPr>
-        <w:pStyle w:val="a3"/>
-        <w:numPr>
-          <w:ilvl w:val="0"/>
-          <w:numId w:val="9"/>
-        </w:numPr>
-        <w:jc w:val="both"/>
-        <w:rPr>
-          <w:lang w:val="en-US"/>
-        </w:rPr>
-      </w:pPr>
-      <w:r>
-        <w:t xml:space="preserve">Уведомяване с </w:t>
-      </w:r>
-      <w:r>
-        <w:rPr>
-          <w:lang w:val="en-US"/>
-        </w:rPr>
-        <w:t xml:space="preserve">SMS </w:t>
-      </w:r>
-      <w:r>
-        <w:t xml:space="preserve"> за следните</w:t>
-      </w:r>
-      <w:r>
-        <w:rPr>
-          <w:lang w:val="en-US"/>
-        </w:rPr>
-        <w:t>:</w:t>
-      </w:r>
-    </w:p>
-    <w:p>
-      <w:pPr>
-        <w:pStyle w:val="a3"/>
-        <w:numPr>
-          <w:ilvl w:val="0"/>
-          <w:numId w:val="9"/>
-        </w:numPr>
-        <w:jc w:val="both"/>
-        <w:rPr>
-          <w:lang w:val="en-US"/>
-        </w:rPr>
-      </w:pPr>
-      <w:r>
-        <w:t>В началото на всеки ден се получава баланс на сметка</w:t>
-      </w:r>
-      <w:r>
-        <w:rPr>
-          <w:highlight w:val="green"/>
-          <w:lang w:val="en-US"/>
-        </w:rPr>
-        <w:t>(</w:t>
-      </w:r>
-      <w:r>
-        <w:rPr>
-          <w:highlight w:val="green"/>
-        </w:rPr>
-        <w:t>По желание на клиента</w:t>
-      </w:r>
-      <w:r>
-        <w:rPr>
-          <w:highlight w:val="green"/>
-          <w:lang w:val="en-US"/>
-        </w:rPr>
-        <w:t>)</w:t>
-      </w:r>
-      <w:r>
         <w:rPr>
           <w:lang w:val="en-US"/>
         </w:rPr>
         <w:t>;</w:t>
       </w:r>
       <w:r>
-        <w:rPr>
-          <w:highlight w:val="red"/>
-        </w:rPr>
         <w:t xml:space="preserve"> </w:t>
       </w:r>
     </w:p>
@@ -1146,7 +1281,6 @@
         </w:numPr>
         <w:jc w:val="both"/>
         <w:rPr>
-          <w:highlight w:val="green"/>
           <w:lang w:val="en-US"/>
         </w:rPr>
       </w:pPr>
@@ -1161,7 +1295,6 @@
       <w:r>
         <w:rPr>
           <w:rFonts w:cs="Arial"/>
-          <w:highlight w:val="green"/>
           <w:shd w:val="clear" w:color="auto" w:fill="FFFFFF"/>
         </w:rPr>
         <w:t>револвиране</w:t>
@@ -1188,71 +1321,20 @@
           <w:rFonts w:cs="Arial"/>
           <w:shd w:val="clear" w:color="auto" w:fill="FFFFFF"/>
         </w:rPr>
-        <w:t xml:space="preserve"> по </w:t>
+        <w:t xml:space="preserve"> по клиентската кредитна карта, клиента ще бъдете уведомен за размера и крайния срок за погасяване.</w:t>
       </w:r>
       <w:r>
         <w:rPr>
           <w:rFonts w:cs="Arial"/>
           <w:shd w:val="clear" w:color="auto" w:fill="FFFFFF"/>
         </w:rPr>
-        <w:t>клиентската</w:t>
-      </w:r>
-      <w:r>
-        <w:rPr>
-          <w:rFonts w:cs="Arial"/>
-          <w:shd w:val="clear" w:color="auto" w:fill="FFFFFF"/>
-        </w:rPr>
-        <w:t xml:space="preserve"> кредитна карта</w:t>
-      </w:r>
-      <w:r>
-        <w:rPr>
-          <w:rFonts w:cs="Arial"/>
-          <w:shd w:val="clear" w:color="auto" w:fill="FFFFFF"/>
-        </w:rPr>
-        <w:t>,</w:t>
-      </w:r>
-      <w:r>
-        <w:rPr>
-          <w:rFonts w:cs="Arial"/>
-          <w:shd w:val="clear" w:color="auto" w:fill="FFFFFF"/>
-        </w:rPr>
-        <w:t xml:space="preserve"> </w:t>
-      </w:r>
-      <w:r>
-        <w:rPr>
-          <w:rFonts w:cs="Arial"/>
-          <w:shd w:val="clear" w:color="auto" w:fill="FFFFFF"/>
-        </w:rPr>
-        <w:t>клиента</w:t>
-      </w:r>
-      <w:r>
-        <w:rPr>
-          <w:rFonts w:cs="Arial"/>
-          <w:shd w:val="clear" w:color="auto" w:fill="FFFFFF"/>
-        </w:rPr>
-        <w:t xml:space="preserve"> ще бъдете уведомен за размера и крайния срок за погасяване.</w:t>
-      </w:r>
-      <w:r>
-        <w:rPr>
-          <w:rFonts w:cs="Arial"/>
-          <w:shd w:val="clear" w:color="auto" w:fill="FFFFFF"/>
-        </w:rPr>
-        <w:t xml:space="preserve"> </w:t>
-      </w:r>
-      <w:r>
-        <w:rPr>
-          <w:rFonts w:cs="Arial"/>
-          <w:highlight w:val="green"/>
-          <w:shd w:val="clear" w:color="auto" w:fill="FFFFFF"/>
-        </w:rPr>
-        <w:t>(</w:t>
+        <w:t xml:space="preserve"> (</w:t>
       </w:r>
       <w:r>
         <w:rPr>
           <w:rFonts w:ascii="Arial" w:hAnsi="Arial" w:cs="Arial"/>
           <w:sz w:val="21"/>
           <w:szCs w:val="21"/>
-          <w:highlight w:val="green"/>
           <w:shd w:val="clear" w:color="auto" w:fill="D9D9D9"/>
         </w:rPr>
         <w:t>Това е вид потребителски кредит познат още и като „отворен“ или „</w:t>
@@ -1263,7 +1345,6 @@
           <w:rFonts w:ascii="Arial" w:hAnsi="Arial" w:cs="Arial"/>
           <w:sz w:val="21"/>
           <w:szCs w:val="21"/>
-          <w:highlight w:val="green"/>
           <w:shd w:val="clear" w:color="auto" w:fill="D9D9D9"/>
         </w:rPr>
         <w:t>възобновяем</w:t>
@@ -1274,7 +1355,6 @@
           <w:rFonts w:ascii="Arial" w:hAnsi="Arial" w:cs="Arial"/>
           <w:sz w:val="21"/>
           <w:szCs w:val="21"/>
-          <w:highlight w:val="green"/>
           <w:shd w:val="clear" w:color="auto" w:fill="D9D9D9"/>
         </w:rPr>
         <w:t>“. При него потребителят разполага с фиксиран кредитен лимит, който може да използва свободно, когато реши. Особеното при него е, че всеки месец трябва да се погасяват натрупаните лихви и използваната част от кредита или части от тях. Към сметката за обслужване на кредита може да бъде издадена и банкова карта, което съществено улеснява ползването на кредита. Точно на този принцип функционират и кредитните карти.</w:t>
@@ -1285,7 +1365,6 @@
           <w:rFonts w:ascii="Arial" w:hAnsi="Arial" w:cs="Arial"/>
           <w:sz w:val="21"/>
           <w:szCs w:val="21"/>
-          <w:highlight w:val="green"/>
           <w:shd w:val="clear" w:color="auto" w:fill="D9D9D9"/>
         </w:rPr>
         <w:t> </w:t>
@@ -1296,7 +1375,6 @@
           <w:rFonts w:ascii="Arial" w:hAnsi="Arial" w:cs="Arial"/>
           <w:sz w:val="21"/>
           <w:szCs w:val="21"/>
-          <w:highlight w:val="green"/>
           <w:shd w:val="clear" w:color="auto" w:fill="D9D9D9"/>
           <w:lang w:val="en-US"/>
         </w:rPr>
@@ -1348,7 +1426,13 @@
         </w:rPr>
       </w:pPr>
       <w:r>
-        <w:t>Подробна информация за инвестиции.</w:t>
+        <w:t xml:space="preserve">Подробна информация за </w:t>
+      </w:r>
+      <w:r>
+        <w:t xml:space="preserve">съществуващи </w:t>
+      </w:r>
+      <w:r>
+        <w:t>инвестиции.</w:t>
       </w:r>
     </w:p>
     <w:p>
@@ -1364,7 +1448,25 @@
         </w:rPr>
       </w:pPr>
       <w:r>
-        <w:t>Приключване на инвестиция.</w:t>
+        <w:t>Приключване на инвестиция</w:t>
+      </w:r>
+      <w:r>
+        <w:rPr>
+          <w:lang w:val="en-US"/>
+        </w:rPr>
+        <w:t>(</w:t>
+      </w:r>
+      <w:r>
+        <w:t>Клиента изтегля своите пари от тази инвестиция</w:t>
+      </w:r>
+      <w:r>
+        <w:rPr>
+          <w:lang w:val="en-US"/>
+        </w:rPr>
+        <w:t>)</w:t>
+      </w:r>
+      <w:r>
+        <w:t>.</w:t>
       </w:r>
     </w:p>
     <w:p>
@@ -1380,7 +1482,25 @@
         </w:rPr>
       </w:pPr>
       <w:r>
-        <w:t>Анулиране на инвестиция.</w:t>
+        <w:t>Анулиране на инвестиция</w:t>
+      </w:r>
+      <w:r>
+        <w:rPr>
+          <w:lang w:val="en-US"/>
+        </w:rPr>
+        <w:t>(</w:t>
+      </w:r>
+      <w:r>
+        <w:t>банката прекратява инвестицията</w:t>
+      </w:r>
+      <w:r>
+        <w:rPr>
+          <w:lang w:val="en-US"/>
+        </w:rPr>
+        <w:t>)</w:t>
+      </w:r>
+      <w:r>
+        <w:t>.</w:t>
       </w:r>
     </w:p>
     <w:p>
@@ -1429,6 +1549,385 @@
       </w:pPr>
       <w:r>
         <w:t>Оценяване на рисковете.</w:t>
+      </w:r>
+    </w:p>
+    <w:p>
+      <w:pPr>
+        <w:pStyle w:val="a3"/>
+        <w:numPr>
+          <w:ilvl w:val="0"/>
+          <w:numId w:val="2"/>
+        </w:numPr>
+        <w:jc w:val="both"/>
+        <w:rPr>
+          <w:lang w:val="en-US"/>
+        </w:rPr>
+      </w:pPr>
+      <w:r>
+        <w:t>Модул за работа с клиента.</w:t>
+      </w:r>
+      <w:r>
+        <w:rPr>
+          <w:lang w:val="en-US"/>
+        </w:rPr>
+        <w:t xml:space="preserve"> </w:t>
+      </w:r>
+    </w:p>
+    <w:p>
+      <w:pPr>
+        <w:pStyle w:val="a3"/>
+        <w:numPr>
+          <w:ilvl w:val="0"/>
+          <w:numId w:val="12"/>
+        </w:numPr>
+        <w:jc w:val="both"/>
+        <w:rPr>
+          <w:lang w:val="en-US"/>
+        </w:rPr>
+      </w:pPr>
+      <w:r>
+        <w:lastRenderedPageBreak/>
+        <w:t xml:space="preserve">Създаване на сметка, модифициране и </w:t>
+      </w:r>
+      <w:r>
+        <w:t>закриване</w:t>
+      </w:r>
+      <w:r>
+        <w:t xml:space="preserve">. </w:t>
+      </w:r>
+      <w:r>
+        <w:rPr>
+          <w:lang w:val="en-US"/>
+        </w:rPr>
+        <w:t>(</w:t>
+      </w:r>
+      <w:r>
+        <w:t xml:space="preserve">Интерфейс за </w:t>
+      </w:r>
+      <w:proofErr w:type="spellStart"/>
+      <w:r>
+        <w:t>потреб</w:t>
+      </w:r>
+      <w:proofErr w:type="spellEnd"/>
+      <w:r>
+        <w:t>. и за администратор</w:t>
+      </w:r>
+      <w:r>
+        <w:rPr>
+          <w:lang w:val="en-US"/>
+        </w:rPr>
+        <w:t>)</w:t>
+      </w:r>
+      <w:r>
+        <w:t>.</w:t>
+      </w:r>
+    </w:p>
+    <w:p>
+      <w:pPr>
+        <w:pStyle w:val="a3"/>
+        <w:numPr>
+          <w:ilvl w:val="0"/>
+          <w:numId w:val="12"/>
+        </w:numPr>
+        <w:jc w:val="both"/>
+        <w:rPr>
+          <w:lang w:val="en-US"/>
+        </w:rPr>
+      </w:pPr>
+      <w:r>
+        <w:t>Изпращане на информация за нови услуги, специални планове и оферти до клиентите на банката.</w:t>
+      </w:r>
+    </w:p>
+    <w:p>
+      <w:pPr>
+        <w:pStyle w:val="a3"/>
+        <w:numPr>
+          <w:ilvl w:val="0"/>
+          <w:numId w:val="12"/>
+        </w:numPr>
+        <w:jc w:val="both"/>
+        <w:rPr>
+          <w:lang w:val="en-US"/>
+        </w:rPr>
+      </w:pPr>
+      <w:r>
+        <w:rPr>
+          <w:lang w:val="en-US"/>
+        </w:rPr>
+        <w:t>Client survey.</w:t>
+      </w:r>
+    </w:p>
+    <w:p>
+      <w:pPr>
+        <w:pStyle w:val="a3"/>
+        <w:numPr>
+          <w:ilvl w:val="0"/>
+          <w:numId w:val="12"/>
+        </w:numPr>
+        <w:jc w:val="both"/>
+        <w:rPr>
+          <w:lang w:val="en-US"/>
+        </w:rPr>
+      </w:pPr>
+      <w:r>
+        <w:t>Движение на суми между сметки.</w:t>
+      </w:r>
+    </w:p>
+    <w:p>
+      <w:pPr>
+        <w:pStyle w:val="a3"/>
+        <w:numPr>
+          <w:ilvl w:val="0"/>
+          <w:numId w:val="12"/>
+        </w:numPr>
+        <w:jc w:val="both"/>
+        <w:rPr>
+          <w:lang w:val="en-US"/>
+        </w:rPr>
+      </w:pPr>
+      <w:r>
+        <w:t>Извеждане на списък с задлъжнели клиенти</w:t>
+      </w:r>
+      <w:r>
+        <w:rPr>
+          <w:lang w:val="en-US"/>
+        </w:rPr>
+        <w:t>(</w:t>
+      </w:r>
+      <w:r>
+        <w:t>За банковия персонал</w:t>
+      </w:r>
+      <w:r>
+        <w:rPr>
+          <w:lang w:val="en-US"/>
+        </w:rPr>
+        <w:t>)</w:t>
+      </w:r>
+      <w:r>
+        <w:t>.</w:t>
+      </w:r>
+    </w:p>
+    <w:p>
+      <w:pPr>
+        <w:pStyle w:val="a3"/>
+        <w:numPr>
+          <w:ilvl w:val="0"/>
+          <w:numId w:val="12"/>
+        </w:numPr>
+        <w:jc w:val="both"/>
+        <w:rPr>
+          <w:lang w:val="en-US"/>
+        </w:rPr>
+      </w:pPr>
+      <w:r>
+        <w:t>Изпращане на предупреждения до задлъжнели клиенти със просрочено плащане.</w:t>
+      </w:r>
+    </w:p>
+    <w:p>
+      <w:pPr>
+        <w:pStyle w:val="a3"/>
+        <w:numPr>
+          <w:ilvl w:val="0"/>
+          <w:numId w:val="12"/>
+        </w:numPr>
+        <w:jc w:val="both"/>
+        <w:rPr>
+          <w:lang w:val="en-US"/>
+        </w:rPr>
+      </w:pPr>
+      <w:r>
+        <w:t>Съобщение за конфискация до съответните органи.</w:t>
+      </w:r>
+    </w:p>
+    <w:p>
+      <w:pPr>
+        <w:pStyle w:val="a3"/>
+        <w:numPr>
+          <w:ilvl w:val="0"/>
+          <w:numId w:val="2"/>
+        </w:numPr>
+        <w:jc w:val="both"/>
+        <w:rPr>
+          <w:lang w:val="en-US"/>
+        </w:rPr>
+      </w:pPr>
+      <w:r>
+        <w:t>Модул за интеграция с външни системи.</w:t>
+      </w:r>
+    </w:p>
+    <w:p>
+      <w:pPr>
+        <w:pStyle w:val="a3"/>
+        <w:numPr>
+          <w:ilvl w:val="0"/>
+          <w:numId w:val="13"/>
+        </w:numPr>
+        <w:jc w:val="both"/>
+        <w:rPr>
+          <w:lang w:val="en-US"/>
+        </w:rPr>
+      </w:pPr>
+      <w:r>
+        <w:t>Правене, изпълняване и изпращане.</w:t>
+      </w:r>
+    </w:p>
+    <w:p>
+      <w:pPr>
+        <w:pStyle w:val="a3"/>
+        <w:numPr>
+          <w:ilvl w:val="0"/>
+          <w:numId w:val="11"/>
+        </w:numPr>
+        <w:jc w:val="both"/>
+        <w:rPr>
+          <w:lang w:val="en-US"/>
+        </w:rPr>
+      </w:pPr>
+      <w:r>
+        <w:t xml:space="preserve">Приемане и представяне на </w:t>
+      </w:r>
+      <w:proofErr w:type="spellStart"/>
+      <w:r>
+        <w:t>инфо</w:t>
+      </w:r>
+      <w:proofErr w:type="spellEnd"/>
+      <w:r>
+        <w:t xml:space="preserve"> от банкомати.</w:t>
+      </w:r>
+      <w:r>
+        <w:rPr>
+          <w:highlight w:val="red"/>
+        </w:rPr>
+        <w:t>3</w:t>
+      </w:r>
+    </w:p>
+    <w:p>
+      <w:pPr>
+        <w:pStyle w:val="a3"/>
+        <w:numPr>
+          <w:ilvl w:val="0"/>
+          <w:numId w:val="11"/>
+        </w:numPr>
+        <w:jc w:val="both"/>
+        <w:rPr>
+          <w:lang w:val="en-US"/>
+        </w:rPr>
+      </w:pPr>
+      <w:r>
+        <w:t xml:space="preserve">Приемане и представяне на </w:t>
+      </w:r>
+      <w:proofErr w:type="spellStart"/>
+      <w:r>
+        <w:t>инфо</w:t>
+      </w:r>
+      <w:proofErr w:type="spellEnd"/>
+      <w:r>
+        <w:t xml:space="preserve"> от държавни БД.</w:t>
+      </w:r>
+      <w:r>
+        <w:rPr>
+          <w:highlight w:val="red"/>
+        </w:rPr>
+        <w:t>3</w:t>
+      </w:r>
+    </w:p>
+    <w:p>
+      <w:pPr>
+        <w:pStyle w:val="a3"/>
+        <w:numPr>
+          <w:ilvl w:val="0"/>
+          <w:numId w:val="11"/>
+        </w:numPr>
+        <w:jc w:val="both"/>
+        <w:rPr>
+          <w:lang w:val="en-US"/>
+        </w:rPr>
+      </w:pPr>
+      <w:r>
+        <w:t xml:space="preserve">Приемане и представяне на </w:t>
+      </w:r>
+      <w:proofErr w:type="spellStart"/>
+      <w:r>
+        <w:t>инфо</w:t>
+      </w:r>
+      <w:proofErr w:type="spellEnd"/>
+      <w:r>
+        <w:t xml:space="preserve"> от чужди банки.</w:t>
+      </w:r>
+      <w:r>
+        <w:rPr>
+          <w:highlight w:val="red"/>
+        </w:rPr>
+        <w:t>3</w:t>
+      </w:r>
+    </w:p>
+    <w:p>
+      <w:pPr>
+        <w:pStyle w:val="a3"/>
+        <w:numPr>
+          <w:ilvl w:val="0"/>
+          <w:numId w:val="11"/>
+        </w:numPr>
+        <w:jc w:val="both"/>
+        <w:rPr>
+          <w:lang w:val="en-US"/>
+        </w:rPr>
+      </w:pPr>
+      <w:r>
+        <w:t xml:space="preserve">Приемане и представяне на </w:t>
+      </w:r>
+      <w:proofErr w:type="spellStart"/>
+      <w:r>
+        <w:t>инфо</w:t>
+      </w:r>
+      <w:proofErr w:type="spellEnd"/>
+      <w:r>
+        <w:t xml:space="preserve"> към СОТ или друго охранителна система.</w:t>
+      </w:r>
+    </w:p>
+    <w:p>
+      <w:pPr>
+        <w:pStyle w:val="a3"/>
+        <w:numPr>
+          <w:ilvl w:val="0"/>
+          <w:numId w:val="2"/>
+        </w:numPr>
+        <w:jc w:val="both"/>
+        <w:rPr>
+          <w:lang w:val="en-US"/>
+        </w:rPr>
+      </w:pPr>
+      <w:r>
+        <w:t>Ядро.</w:t>
+      </w:r>
+    </w:p>
+    <w:p>
+      <w:pPr>
+        <w:pStyle w:val="a3"/>
+        <w:numPr>
+          <w:ilvl w:val="0"/>
+          <w:numId w:val="15"/>
+        </w:numPr>
+        <w:jc w:val="both"/>
+        <w:rPr>
+          <w:lang w:val="en-US"/>
+        </w:rPr>
+      </w:pPr>
+    </w:p>
+    <w:p>
+      <w:pPr>
+        <w:pStyle w:val="a3"/>
+        <w:numPr>
+          <w:ilvl w:val="0"/>
+          <w:numId w:val="2"/>
+        </w:numPr>
+        <w:jc w:val="both"/>
+        <w:rPr>
+          <w:lang w:val="en-US"/>
+        </w:rPr>
+      </w:pPr>
+      <w:r>
+        <w:t>Сигурност.</w:t>
       </w:r>
       <w:bookmarkStart w:id="0" w:name="_GoBack"/>
       <w:bookmarkEnd w:id="0"/>
@@ -1438,354 +1937,120 @@
         <w:pStyle w:val="a3"/>
         <w:numPr>
           <w:ilvl w:val="0"/>
-          <w:numId w:val="2"/>
-        </w:numPr>
-        <w:jc w:val="both"/>
-        <w:rPr>
-          <w:lang w:val="en-US"/>
-        </w:rPr>
-      </w:pPr>
-      <w:r>
-        <w:t>Модул за работа с клиента.</w:t>
-      </w:r>
-      <w:r>
-        <w:rPr>
-          <w:lang w:val="en-US"/>
-        </w:rPr>
-        <w:t xml:space="preserve"> </w:t>
-      </w:r>
-    </w:p>
-    <w:p>
-      <w:pPr>
-        <w:pStyle w:val="a3"/>
-        <w:numPr>
-          <w:ilvl w:val="0"/>
-          <w:numId w:val="12"/>
-        </w:numPr>
-        <w:jc w:val="both"/>
-        <w:rPr>
-          <w:lang w:val="en-US"/>
-        </w:rPr>
-      </w:pPr>
-      <w:r>
-        <w:t xml:space="preserve">Създаване на сметка, модифициране и </w:t>
-      </w:r>
-      <w:r>
-        <w:t>закриване</w:t>
-      </w:r>
-      <w:r>
-        <w:t xml:space="preserve">. </w:t>
-      </w:r>
-      <w:r>
-        <w:rPr>
-          <w:lang w:val="en-US"/>
-        </w:rPr>
-        <w:t>(</w:t>
-      </w:r>
-      <w:r>
-        <w:t xml:space="preserve">Интерфейс за </w:t>
+          <w:numId w:val="14"/>
+        </w:numPr>
+        <w:jc w:val="both"/>
+        <w:rPr>
+          <w:lang w:val="en-US"/>
+        </w:rPr>
+      </w:pPr>
+      <w:r>
+        <w:t>Създаване на йерархия на потребителите, със съответните им ограничения.</w:t>
+      </w:r>
+    </w:p>
+    <w:p>
+      <w:pPr>
+        <w:pStyle w:val="a3"/>
+        <w:numPr>
+          <w:ilvl w:val="0"/>
+          <w:numId w:val="14"/>
+        </w:numPr>
+        <w:jc w:val="both"/>
+        <w:rPr>
+          <w:lang w:val="en-US"/>
+        </w:rPr>
+      </w:pPr>
+      <w:r>
+        <w:t>Мигновено алармиране на централния клон и съответните служби при пробив в системата, или пробив в дадения банков клон.</w:t>
+      </w:r>
+    </w:p>
+    <w:p>
+      <w:pPr>
+        <w:pStyle w:val="a3"/>
+        <w:numPr>
+          <w:ilvl w:val="0"/>
+          <w:numId w:val="14"/>
+        </w:numPr>
+        <w:jc w:val="both"/>
+        <w:rPr>
+          <w:lang w:val="en-US"/>
+        </w:rPr>
+      </w:pPr>
+      <w:r>
+        <w:t>При провалени транзакции възстановяване на суми.</w:t>
+      </w:r>
+    </w:p>
+    <w:p>
+      <w:pPr>
+        <w:pStyle w:val="a3"/>
+        <w:numPr>
+          <w:ilvl w:val="0"/>
+          <w:numId w:val="14"/>
+        </w:numPr>
+        <w:jc w:val="both"/>
+        <w:rPr>
+          <w:lang w:val="en-US"/>
+        </w:rPr>
+      </w:pPr>
+      <w:r>
+        <w:t>Криптиране на всички данни.</w:t>
+      </w:r>
+    </w:p>
+    <w:p>
+      <w:pPr>
+        <w:pStyle w:val="a3"/>
+        <w:numPr>
+          <w:ilvl w:val="0"/>
+          <w:numId w:val="14"/>
+        </w:numPr>
+        <w:jc w:val="both"/>
+        <w:rPr>
+          <w:lang w:val="en-US"/>
+        </w:rPr>
+      </w:pPr>
+      <w:r>
+        <w:t xml:space="preserve">Използване на </w:t>
       </w:r>
       <w:proofErr w:type="spellStart"/>
       <w:r>
-        <w:t>потреб</w:t>
+        <w:t>анти-вирусен</w:t>
       </w:r>
       <w:proofErr w:type="spellEnd"/>
       <w:r>
-        <w:t>. и за администратор</w:t>
-      </w:r>
-      <w:r>
-        <w:rPr>
-          <w:lang w:val="en-US"/>
-        </w:rPr>
-        <w:t>)</w:t>
-      </w:r>
-      <w:r>
-        <w:t>.</w:t>
-      </w:r>
-    </w:p>
-    <w:p>
-      <w:pPr>
-        <w:pStyle w:val="a3"/>
-        <w:numPr>
-          <w:ilvl w:val="0"/>
-          <w:numId w:val="12"/>
-        </w:numPr>
-        <w:jc w:val="both"/>
-        <w:rPr>
-          <w:lang w:val="en-US"/>
-        </w:rPr>
-      </w:pPr>
-      <w:r>
-        <w:t>Изпращане на информация за нови услуги, специални планове и оферти до клиентите на банката.</w:t>
-      </w:r>
-    </w:p>
-    <w:p>
-      <w:pPr>
-        <w:pStyle w:val="a3"/>
-        <w:numPr>
-          <w:ilvl w:val="0"/>
-          <w:numId w:val="12"/>
-        </w:numPr>
-        <w:jc w:val="both"/>
-        <w:rPr>
-          <w:highlight w:val="green"/>
-          <w:lang w:val="en-US"/>
-        </w:rPr>
-      </w:pPr>
-      <w:r>
-        <w:rPr>
-          <w:highlight w:val="green"/>
-        </w:rPr>
-        <w:t>Секция за оплаквания</w:t>
-      </w:r>
-      <w:r>
-        <w:rPr>
-          <w:highlight w:val="green"/>
-          <w:lang w:val="en-US"/>
-        </w:rPr>
-        <w:t>(</w:t>
-      </w:r>
-      <w:r>
-        <w:rPr>
-          <w:highlight w:val="green"/>
-        </w:rPr>
-        <w:t>попълват се от клиенти или персонал на банката</w:t>
-      </w:r>
-      <w:r>
-        <w:rPr>
-          <w:highlight w:val="green"/>
-          <w:lang w:val="en-US"/>
-        </w:rPr>
-        <w:t>)</w:t>
-      </w:r>
-      <w:r>
-        <w:rPr>
-          <w:highlight w:val="green"/>
-        </w:rPr>
-        <w:t>.</w:t>
-      </w:r>
-    </w:p>
-    <w:p>
-      <w:pPr>
-        <w:pStyle w:val="a3"/>
-        <w:numPr>
-          <w:ilvl w:val="0"/>
-          <w:numId w:val="12"/>
-        </w:numPr>
-        <w:jc w:val="both"/>
-        <w:rPr>
-          <w:highlight w:val="green"/>
-          <w:lang w:val="en-US"/>
-        </w:rPr>
-      </w:pPr>
-      <w:r>
-        <w:rPr>
-          <w:highlight w:val="green"/>
-        </w:rPr>
-        <w:t>Движение на суми между сметки.</w:t>
-      </w:r>
-    </w:p>
-    <w:p>
-      <w:pPr>
-        <w:pStyle w:val="a3"/>
-        <w:numPr>
-          <w:ilvl w:val="0"/>
-          <w:numId w:val="12"/>
-        </w:numPr>
-        <w:jc w:val="both"/>
-        <w:rPr>
-          <w:highlight w:val="green"/>
-          <w:lang w:val="en-US"/>
-        </w:rPr>
-      </w:pPr>
-      <w:r>
-        <w:rPr>
-          <w:highlight w:val="green"/>
-        </w:rPr>
-        <w:t>Извеждане на списък с задлъжнели клиенти</w:t>
-      </w:r>
-      <w:r>
-        <w:rPr>
-          <w:highlight w:val="green"/>
-          <w:lang w:val="en-US"/>
-        </w:rPr>
-        <w:t>(</w:t>
-      </w:r>
-      <w:r>
-        <w:rPr>
-          <w:highlight w:val="green"/>
-        </w:rPr>
-        <w:t>За банковия персонал</w:t>
-      </w:r>
-      <w:r>
-        <w:rPr>
-          <w:highlight w:val="green"/>
-          <w:lang w:val="en-US"/>
-        </w:rPr>
-        <w:t>)</w:t>
-      </w:r>
-      <w:r>
-        <w:rPr>
-          <w:highlight w:val="green"/>
-        </w:rPr>
-        <w:t>.</w:t>
-      </w:r>
-    </w:p>
-    <w:p>
-      <w:pPr>
-        <w:pStyle w:val="a3"/>
-        <w:numPr>
-          <w:ilvl w:val="0"/>
-          <w:numId w:val="12"/>
-        </w:numPr>
-        <w:jc w:val="both"/>
-        <w:rPr>
-          <w:highlight w:val="green"/>
-          <w:lang w:val="en-US"/>
-        </w:rPr>
-      </w:pPr>
-      <w:r>
-        <w:rPr>
-          <w:highlight w:val="green"/>
-        </w:rPr>
-        <w:t>Изпращане на предупреждения до</w:t>
-      </w:r>
-      <w:r>
-        <w:rPr>
-          <w:highlight w:val="green"/>
-        </w:rPr>
-        <w:t xml:space="preserve"> </w:t>
-      </w:r>
-      <w:r>
-        <w:rPr>
-          <w:highlight w:val="green"/>
-        </w:rPr>
-        <w:t>задлъжнели клиенти</w:t>
-      </w:r>
-      <w:r>
-        <w:rPr>
-          <w:highlight w:val="green"/>
-        </w:rPr>
-        <w:t xml:space="preserve"> със просрочено плащане.</w:t>
-      </w:r>
-    </w:p>
-    <w:p>
-      <w:pPr>
-        <w:pStyle w:val="a3"/>
-        <w:numPr>
-          <w:ilvl w:val="0"/>
-          <w:numId w:val="12"/>
-        </w:numPr>
-        <w:jc w:val="both"/>
-        <w:rPr>
-          <w:highlight w:val="green"/>
-          <w:lang w:val="en-US"/>
-        </w:rPr>
-      </w:pPr>
-      <w:r>
-        <w:rPr>
-          <w:highlight w:val="green"/>
-        </w:rPr>
-        <w:t>Съобщение за конфискация до съответните органи.</w:t>
-      </w:r>
-    </w:p>
-    <w:p>
-      <w:pPr>
-        <w:pStyle w:val="a3"/>
-        <w:numPr>
-          <w:ilvl w:val="0"/>
-          <w:numId w:val="2"/>
-        </w:numPr>
-        <w:jc w:val="both"/>
-        <w:rPr>
-          <w:lang w:val="en-US"/>
-        </w:rPr>
-      </w:pPr>
-      <w:r>
-        <w:t>Модул за интеграция с външни системи.</w:t>
-      </w:r>
-    </w:p>
-    <w:p>
-      <w:pPr>
-        <w:pStyle w:val="a3"/>
-        <w:numPr>
-          <w:ilvl w:val="0"/>
-          <w:numId w:val="11"/>
-        </w:numPr>
-        <w:jc w:val="both"/>
-        <w:rPr>
-          <w:lang w:val="en-US"/>
-        </w:rPr>
-      </w:pPr>
-      <w:r>
-        <w:t xml:space="preserve">Приемане и представяне на </w:t>
-      </w:r>
-      <w:proofErr w:type="spellStart"/>
-      <w:r>
-        <w:t>инфо</w:t>
-      </w:r>
-      <w:proofErr w:type="spellEnd"/>
-      <w:r>
-        <w:t xml:space="preserve"> от банкомати.</w:t>
-      </w:r>
-    </w:p>
-    <w:p>
-      <w:pPr>
-        <w:pStyle w:val="a3"/>
-        <w:numPr>
-          <w:ilvl w:val="0"/>
-          <w:numId w:val="11"/>
-        </w:numPr>
-        <w:jc w:val="both"/>
-        <w:rPr>
-          <w:lang w:val="en-US"/>
-        </w:rPr>
-      </w:pPr>
-      <w:r>
-        <w:t xml:space="preserve">Приемане и представяне на </w:t>
-      </w:r>
-      <w:proofErr w:type="spellStart"/>
-      <w:r>
-        <w:t>инфо</w:t>
-      </w:r>
-      <w:proofErr w:type="spellEnd"/>
-      <w:r>
-        <w:t xml:space="preserve"> от държавни БД.</w:t>
-      </w:r>
-    </w:p>
-    <w:p>
-      <w:pPr>
-        <w:pStyle w:val="a3"/>
-        <w:numPr>
-          <w:ilvl w:val="0"/>
-          <w:numId w:val="11"/>
-        </w:numPr>
-        <w:jc w:val="both"/>
-        <w:rPr>
-          <w:lang w:val="en-US"/>
-        </w:rPr>
-      </w:pPr>
-      <w:r>
-        <w:t xml:space="preserve">Приемане и представяне на </w:t>
-      </w:r>
-      <w:proofErr w:type="spellStart"/>
-      <w:r>
-        <w:t>инфо</w:t>
-      </w:r>
-      <w:proofErr w:type="spellEnd"/>
-      <w:r>
-        <w:t xml:space="preserve"> от чужди банки.</w:t>
-      </w:r>
-    </w:p>
-    <w:p>
-      <w:pPr>
-        <w:pStyle w:val="a3"/>
-        <w:ind w:left="1800"/>
-        <w:jc w:val="both"/>
-        <w:rPr>
-          <w:lang w:val="en-US"/>
-        </w:rPr>
-      </w:pPr>
+        <w:t xml:space="preserve"> софтуер.</w:t>
+      </w:r>
+    </w:p>
+    <w:p>
+      <w:pPr>
+        <w:pStyle w:val="a3"/>
+        <w:numPr>
+          <w:ilvl w:val="0"/>
+          <w:numId w:val="14"/>
+        </w:numPr>
+        <w:jc w:val="both"/>
+        <w:rPr>
+          <w:lang w:val="en-US"/>
+        </w:rPr>
+      </w:pPr>
+      <w:r>
+        <w:t>Сигурност на мобилните апарати.</w:t>
+      </w:r>
+    </w:p>
+    <w:p>
+      <w:pPr>
+        <w:pStyle w:val="a3"/>
+        <w:numPr>
+          <w:ilvl w:val="0"/>
+          <w:numId w:val="14"/>
+        </w:numPr>
+        <w:jc w:val="both"/>
+        <w:rPr>
+          <w:lang w:val="en-US"/>
+        </w:rPr>
+      </w:pPr>
+      <w:r>
+        <w:t>Логически следене по сметка.</w:t>
+      </w:r>
     </w:p>
     <w:sectPr>
       <w:pgSz w:w="11906" w:h="16838"/>
@@ -1800,6 +2065,119 @@
 <file path=word/numbering.xml><?xml version="1.0" encoding="utf-8"?>
 <w:numbering xmlns:wpc="http://schemas.microsoft.com/office/word/2010/wordprocessingCanvas" xmlns:mc="http://schemas.openxmlformats.org/markup-compatibility/2006" xmlns:o="urn:schemas-microsoft-com:office:office" xmlns:r="http://schemas.openxmlformats.org/officeDocument/2006/relationships" xmlns:m="http://schemas.openxmlformats.org/officeDocument/2006/math" xmlns:v="urn:schemas-microsoft-com:vml" xmlns:wp14="http://schemas.microsoft.com/office/word/2010/wordprocessingDrawing" xmlns:wp="http://schemas.openxmlformats.org/drawingml/2006/wordprocessingDrawing" xmlns:w10="urn:schemas-microsoft-com:office:word" xmlns:w="http://schemas.openxmlformats.org/wordprocessingml/2006/main" xmlns:w14="http://schemas.microsoft.com/office/word/2010/wordml" xmlns:wpg="http://schemas.microsoft.com/office/word/2010/wordprocessingGroup" xmlns:wpi="http://schemas.microsoft.com/office/word/2010/wordprocessingInk" xmlns:wne="http://schemas.microsoft.com/office/word/2006/wordml" xmlns:wps="http://schemas.microsoft.com/office/word/2010/wordprocessingShape" mc:Ignorable="w14 wp14">
   <w:abstractNum w:abstractNumId="0">
+    <w:nsid w:val="0FED31B3"/>
+    <w:multiLevelType w:val="hybridMultilevel"/>
+    <w:tmpl w:val="BA4C7F64"/>
+    <w:lvl w:ilvl="0" w:tplc="04020001">
+      <w:start w:val="1"/>
+      <w:numFmt w:val="bullet"/>
+      <w:lvlText w:val=""/>
+      <w:lvlJc w:val="left"/>
+      <w:pPr>
+        <w:ind w:left="1800" w:hanging="360"/>
+      </w:pPr>
+      <w:rPr>
+        <w:rFonts w:ascii="Symbol" w:hAnsi="Symbol" w:hint="default"/>
+      </w:rPr>
+    </w:lvl>
+    <w:lvl w:ilvl="1" w:tplc="04020003" w:tentative="1">
+      <w:start w:val="1"/>
+      <w:numFmt w:val="bullet"/>
+      <w:lvlText w:val="o"/>
+      <w:lvlJc w:val="left"/>
+      <w:pPr>
+        <w:ind w:left="2520" w:hanging="360"/>
+      </w:pPr>
+      <w:rPr>
+        <w:rFonts w:ascii="Courier New" w:hAnsi="Courier New" w:cs="Courier New" w:hint="default"/>
+      </w:rPr>
+    </w:lvl>
+    <w:lvl w:ilvl="2" w:tplc="04020005" w:tentative="1">
+      <w:start w:val="1"/>
+      <w:numFmt w:val="bullet"/>
+      <w:lvlText w:val=""/>
+      <w:lvlJc w:val="left"/>
+      <w:pPr>
+        <w:ind w:left="3240" w:hanging="360"/>
+      </w:pPr>
+      <w:rPr>
+        <w:rFonts w:ascii="Wingdings" w:hAnsi="Wingdings" w:hint="default"/>
+      </w:rPr>
+    </w:lvl>
+    <w:lvl w:ilvl="3" w:tplc="04020001" w:tentative="1">
+      <w:start w:val="1"/>
+      <w:numFmt w:val="bullet"/>
+      <w:lvlText w:val=""/>
+      <w:lvlJc w:val="left"/>
+      <w:pPr>
+        <w:ind w:left="3960" w:hanging="360"/>
+      </w:pPr>
+      <w:rPr>
+        <w:rFonts w:ascii="Symbol" w:hAnsi="Symbol" w:hint="default"/>
+      </w:rPr>
+    </w:lvl>
+    <w:lvl w:ilvl="4" w:tplc="04020003" w:tentative="1">
+      <w:start w:val="1"/>
+      <w:numFmt w:val="bullet"/>
+      <w:lvlText w:val="o"/>
+      <w:lvlJc w:val="left"/>
+      <w:pPr>
+        <w:ind w:left="4680" w:hanging="360"/>
+      </w:pPr>
+      <w:rPr>
+        <w:rFonts w:ascii="Courier New" w:hAnsi="Courier New" w:cs="Courier New" w:hint="default"/>
+      </w:rPr>
+    </w:lvl>
+    <w:lvl w:ilvl="5" w:tplc="04020005" w:tentative="1">
+      <w:start w:val="1"/>
+      <w:numFmt w:val="bullet"/>
+      <w:lvlText w:val=""/>
+      <w:lvlJc w:val="left"/>
+      <w:pPr>
+        <w:ind w:left="5400" w:hanging="360"/>
+      </w:pPr>
+      <w:rPr>
+        <w:rFonts w:ascii="Wingdings" w:hAnsi="Wingdings" w:hint="default"/>
+      </w:rPr>
+    </w:lvl>
+    <w:lvl w:ilvl="6" w:tplc="04020001" w:tentative="1">
+      <w:start w:val="1"/>
+      <w:numFmt w:val="bullet"/>
+      <w:lvlText w:val=""/>
+      <w:lvlJc w:val="left"/>
+      <w:pPr>
+        <w:ind w:left="6120" w:hanging="360"/>
+      </w:pPr>
+      <w:rPr>
+        <w:rFonts w:ascii="Symbol" w:hAnsi="Symbol" w:hint="default"/>
+      </w:rPr>
+    </w:lvl>
+    <w:lvl w:ilvl="7" w:tplc="04020003" w:tentative="1">
+      <w:start w:val="1"/>
+      <w:numFmt w:val="bullet"/>
+      <w:lvlText w:val="o"/>
+      <w:lvlJc w:val="left"/>
+      <w:pPr>
+        <w:ind w:left="6840" w:hanging="360"/>
+      </w:pPr>
+      <w:rPr>
+        <w:rFonts w:ascii="Courier New" w:hAnsi="Courier New" w:cs="Courier New" w:hint="default"/>
+      </w:rPr>
+    </w:lvl>
+    <w:lvl w:ilvl="8" w:tplc="04020005" w:tentative="1">
+      <w:start w:val="1"/>
+      <w:numFmt w:val="bullet"/>
+      <w:lvlText w:val=""/>
+      <w:lvlJc w:val="left"/>
+      <w:pPr>
+        <w:ind w:left="7560" w:hanging="360"/>
+      </w:pPr>
+      <w:rPr>
+        <w:rFonts w:ascii="Wingdings" w:hAnsi="Wingdings" w:hint="default"/>
+      </w:rPr>
+    </w:lvl>
+  </w:abstractNum>
+  <w:abstractNum w:abstractNumId="1">
     <w:nsid w:val="1FA6592F"/>
     <w:multiLevelType w:val="hybridMultilevel"/>
     <w:tmpl w:val="65C00A58"/>
@@ -1912,7 +2290,120 @@
       </w:rPr>
     </w:lvl>
   </w:abstractNum>
-  <w:abstractNum w:abstractNumId="1">
+  <w:abstractNum w:abstractNumId="2">
+    <w:nsid w:val="22A95CDD"/>
+    <w:multiLevelType w:val="hybridMultilevel"/>
+    <w:tmpl w:val="CCEE41FE"/>
+    <w:lvl w:ilvl="0" w:tplc="04020001">
+      <w:start w:val="1"/>
+      <w:numFmt w:val="bullet"/>
+      <w:lvlText w:val=""/>
+      <w:lvlJc w:val="left"/>
+      <w:pPr>
+        <w:ind w:left="1800" w:hanging="360"/>
+      </w:pPr>
+      <w:rPr>
+        <w:rFonts w:ascii="Symbol" w:hAnsi="Symbol" w:hint="default"/>
+      </w:rPr>
+    </w:lvl>
+    <w:lvl w:ilvl="1" w:tplc="04020003" w:tentative="1">
+      <w:start w:val="1"/>
+      <w:numFmt w:val="bullet"/>
+      <w:lvlText w:val="o"/>
+      <w:lvlJc w:val="left"/>
+      <w:pPr>
+        <w:ind w:left="2520" w:hanging="360"/>
+      </w:pPr>
+      <w:rPr>
+        <w:rFonts w:ascii="Courier New" w:hAnsi="Courier New" w:cs="Courier New" w:hint="default"/>
+      </w:rPr>
+    </w:lvl>
+    <w:lvl w:ilvl="2" w:tplc="04020005" w:tentative="1">
+      <w:start w:val="1"/>
+      <w:numFmt w:val="bullet"/>
+      <w:lvlText w:val=""/>
+      <w:lvlJc w:val="left"/>
+      <w:pPr>
+        <w:ind w:left="3240" w:hanging="360"/>
+      </w:pPr>
+      <w:rPr>
+        <w:rFonts w:ascii="Wingdings" w:hAnsi="Wingdings" w:hint="default"/>
+      </w:rPr>
+    </w:lvl>
+    <w:lvl w:ilvl="3" w:tplc="04020001" w:tentative="1">
+      <w:start w:val="1"/>
+      <w:numFmt w:val="bullet"/>
+      <w:lvlText w:val=""/>
+      <w:lvlJc w:val="left"/>
+      <w:pPr>
+        <w:ind w:left="3960" w:hanging="360"/>
+      </w:pPr>
+      <w:rPr>
+        <w:rFonts w:ascii="Symbol" w:hAnsi="Symbol" w:hint="default"/>
+      </w:rPr>
+    </w:lvl>
+    <w:lvl w:ilvl="4" w:tplc="04020003" w:tentative="1">
+      <w:start w:val="1"/>
+      <w:numFmt w:val="bullet"/>
+      <w:lvlText w:val="o"/>
+      <w:lvlJc w:val="left"/>
+      <w:pPr>
+        <w:ind w:left="4680" w:hanging="360"/>
+      </w:pPr>
+      <w:rPr>
+        <w:rFonts w:ascii="Courier New" w:hAnsi="Courier New" w:cs="Courier New" w:hint="default"/>
+      </w:rPr>
+    </w:lvl>
+    <w:lvl w:ilvl="5" w:tplc="04020005" w:tentative="1">
+      <w:start w:val="1"/>
+      <w:numFmt w:val="bullet"/>
+      <w:lvlText w:val=""/>
+      <w:lvlJc w:val="left"/>
+      <w:pPr>
+        <w:ind w:left="5400" w:hanging="360"/>
+      </w:pPr>
+      <w:rPr>
+        <w:rFonts w:ascii="Wingdings" w:hAnsi="Wingdings" w:hint="default"/>
+      </w:rPr>
+    </w:lvl>
+    <w:lvl w:ilvl="6" w:tplc="04020001" w:tentative="1">
+      <w:start w:val="1"/>
+      <w:numFmt w:val="bullet"/>
+      <w:lvlText w:val=""/>
+      <w:lvlJc w:val="left"/>
+      <w:pPr>
+        <w:ind w:left="6120" w:hanging="360"/>
+      </w:pPr>
+      <w:rPr>
+        <w:rFonts w:ascii="Symbol" w:hAnsi="Symbol" w:hint="default"/>
+      </w:rPr>
+    </w:lvl>
+    <w:lvl w:ilvl="7" w:tplc="04020003" w:tentative="1">
+      <w:start w:val="1"/>
+      <w:numFmt w:val="bullet"/>
+      <w:lvlText w:val="o"/>
+      <w:lvlJc w:val="left"/>
+      <w:pPr>
+        <w:ind w:left="6840" w:hanging="360"/>
+      </w:pPr>
+      <w:rPr>
+        <w:rFonts w:ascii="Courier New" w:hAnsi="Courier New" w:cs="Courier New" w:hint="default"/>
+      </w:rPr>
+    </w:lvl>
+    <w:lvl w:ilvl="8" w:tplc="04020005" w:tentative="1">
+      <w:start w:val="1"/>
+      <w:numFmt w:val="bullet"/>
+      <w:lvlText w:val=""/>
+      <w:lvlJc w:val="left"/>
+      <w:pPr>
+        <w:ind w:left="7560" w:hanging="360"/>
+      </w:pPr>
+      <w:rPr>
+        <w:rFonts w:ascii="Wingdings" w:hAnsi="Wingdings" w:hint="default"/>
+      </w:rPr>
+    </w:lvl>
+  </w:abstractNum>
+  <w:abstractNum w:abstractNumId="3">
     <w:nsid w:val="24E04B9B"/>
     <w:multiLevelType w:val="hybridMultilevel"/>
     <w:tmpl w:val="F1BAFED8"/>
@@ -2025,7 +2516,7 @@
       </w:rPr>
     </w:lvl>
   </w:abstractNum>
-  <w:abstractNum w:abstractNumId="2">
+  <w:abstractNum w:abstractNumId="4">
     <w:nsid w:val="31E83EBB"/>
     <w:multiLevelType w:val="hybridMultilevel"/>
     <w:tmpl w:val="76D07DC0"/>
@@ -2138,7 +2629,7 @@
       </w:rPr>
     </w:lvl>
   </w:abstractNum>
-  <w:abstractNum w:abstractNumId="3">
+  <w:abstractNum w:abstractNumId="5">
     <w:nsid w:val="325B7CFC"/>
     <w:multiLevelType w:val="hybridMultilevel"/>
     <w:tmpl w:val="309AD3F2"/>
@@ -2251,10 +2742,10 @@
       </w:rPr>
     </w:lvl>
   </w:abstractNum>
-  <w:abstractNum w:abstractNumId="4">
+  <w:abstractNum w:abstractNumId="6">
     <w:nsid w:val="37C36D25"/>
     <w:multiLevelType w:val="hybridMultilevel"/>
-    <w:tmpl w:val="8B4C7EB6"/>
+    <w:tmpl w:val="8B469C66"/>
     <w:lvl w:ilvl="0" w:tplc="0402000F">
       <w:start w:val="1"/>
       <w:numFmt w:val="decimal"/>
@@ -2340,7 +2831,7 @@
       </w:pPr>
     </w:lvl>
   </w:abstractNum>
-  <w:abstractNum w:abstractNumId="5">
+  <w:abstractNum w:abstractNumId="7">
     <w:nsid w:val="3F375195"/>
     <w:multiLevelType w:val="hybridMultilevel"/>
     <w:tmpl w:val="0D6AE56C"/>
@@ -2453,7 +2944,7 @@
       </w:rPr>
     </w:lvl>
   </w:abstractNum>
-  <w:abstractNum w:abstractNumId="6">
+  <w:abstractNum w:abstractNumId="8">
     <w:nsid w:val="43072D92"/>
     <w:multiLevelType w:val="hybridMultilevel"/>
     <w:tmpl w:val="C6A42C80"/>
@@ -2542,7 +3033,120 @@
       </w:pPr>
     </w:lvl>
   </w:abstractNum>
-  <w:abstractNum w:abstractNumId="7">
+  <w:abstractNum w:abstractNumId="9">
+    <w:nsid w:val="48256803"/>
+    <w:multiLevelType w:val="hybridMultilevel"/>
+    <w:tmpl w:val="216CB2E8"/>
+    <w:lvl w:ilvl="0" w:tplc="04020001">
+      <w:start w:val="1"/>
+      <w:numFmt w:val="bullet"/>
+      <w:lvlText w:val=""/>
+      <w:lvlJc w:val="left"/>
+      <w:pPr>
+        <w:ind w:left="1845" w:hanging="360"/>
+      </w:pPr>
+      <w:rPr>
+        <w:rFonts w:ascii="Symbol" w:hAnsi="Symbol" w:hint="default"/>
+      </w:rPr>
+    </w:lvl>
+    <w:lvl w:ilvl="1" w:tplc="04020003" w:tentative="1">
+      <w:start w:val="1"/>
+      <w:numFmt w:val="bullet"/>
+      <w:lvlText w:val="o"/>
+      <w:lvlJc w:val="left"/>
+      <w:pPr>
+        <w:ind w:left="2565" w:hanging="360"/>
+      </w:pPr>
+      <w:rPr>
+        <w:rFonts w:ascii="Courier New" w:hAnsi="Courier New" w:cs="Courier New" w:hint="default"/>
+      </w:rPr>
+    </w:lvl>
+    <w:lvl w:ilvl="2" w:tplc="04020005" w:tentative="1">
+      <w:start w:val="1"/>
+      <w:numFmt w:val="bullet"/>
+      <w:lvlText w:val=""/>
+      <w:lvlJc w:val="left"/>
+      <w:pPr>
+        <w:ind w:left="3285" w:hanging="360"/>
+      </w:pPr>
+      <w:rPr>
+        <w:rFonts w:ascii="Wingdings" w:hAnsi="Wingdings" w:hint="default"/>
+      </w:rPr>
+    </w:lvl>
+    <w:lvl w:ilvl="3" w:tplc="04020001" w:tentative="1">
+      <w:start w:val="1"/>
+      <w:numFmt w:val="bullet"/>
+      <w:lvlText w:val=""/>
+      <w:lvlJc w:val="left"/>
+      <w:pPr>
+        <w:ind w:left="4005" w:hanging="360"/>
+      </w:pPr>
+      <w:rPr>
+        <w:rFonts w:ascii="Symbol" w:hAnsi="Symbol" w:hint="default"/>
+      </w:rPr>
+    </w:lvl>
+    <w:lvl w:ilvl="4" w:tplc="04020003" w:tentative="1">
+      <w:start w:val="1"/>
+      <w:numFmt w:val="bullet"/>
+      <w:lvlText w:val="o"/>
+      <w:lvlJc w:val="left"/>
+      <w:pPr>
+        <w:ind w:left="4725" w:hanging="360"/>
+      </w:pPr>
+      <w:rPr>
+        <w:rFonts w:ascii="Courier New" w:hAnsi="Courier New" w:cs="Courier New" w:hint="default"/>
+      </w:rPr>
+    </w:lvl>
+    <w:lvl w:ilvl="5" w:tplc="04020005" w:tentative="1">
+      <w:start w:val="1"/>
+      <w:numFmt w:val="bullet"/>
+      <w:lvlText w:val=""/>
+      <w:lvlJc w:val="left"/>
+      <w:pPr>
+        <w:ind w:left="5445" w:hanging="360"/>
+      </w:pPr>
+      <w:rPr>
+        <w:rFonts w:ascii="Wingdings" w:hAnsi="Wingdings" w:hint="default"/>
+      </w:rPr>
+    </w:lvl>
+    <w:lvl w:ilvl="6" w:tplc="04020001" w:tentative="1">
+      <w:start w:val="1"/>
+      <w:numFmt w:val="bullet"/>
+      <w:lvlText w:val=""/>
+      <w:lvlJc w:val="left"/>
+      <w:pPr>
+        <w:ind w:left="6165" w:hanging="360"/>
+      </w:pPr>
+      <w:rPr>
+        <w:rFonts w:ascii="Symbol" w:hAnsi="Symbol" w:hint="default"/>
+      </w:rPr>
+    </w:lvl>
+    <w:lvl w:ilvl="7" w:tplc="04020003" w:tentative="1">
+      <w:start w:val="1"/>
+      <w:numFmt w:val="bullet"/>
+      <w:lvlText w:val="o"/>
+      <w:lvlJc w:val="left"/>
+      <w:pPr>
+        <w:ind w:left="6885" w:hanging="360"/>
+      </w:pPr>
+      <w:rPr>
+        <w:rFonts w:ascii="Courier New" w:hAnsi="Courier New" w:cs="Courier New" w:hint="default"/>
+      </w:rPr>
+    </w:lvl>
+    <w:lvl w:ilvl="8" w:tplc="04020005" w:tentative="1">
+      <w:start w:val="1"/>
+      <w:numFmt w:val="bullet"/>
+      <w:lvlText w:val=""/>
+      <w:lvlJc w:val="left"/>
+      <w:pPr>
+        <w:ind w:left="7605" w:hanging="360"/>
+      </w:pPr>
+      <w:rPr>
+        <w:rFonts w:ascii="Wingdings" w:hAnsi="Wingdings" w:hint="default"/>
+      </w:rPr>
+    </w:lvl>
+  </w:abstractNum>
+  <w:abstractNum w:abstractNumId="10">
     <w:nsid w:val="4E572121"/>
     <w:multiLevelType w:val="hybridMultilevel"/>
     <w:tmpl w:val="72D6F722"/>
@@ -2655,7 +3259,7 @@
       </w:rPr>
     </w:lvl>
   </w:abstractNum>
-  <w:abstractNum w:abstractNumId="8">
+  <w:abstractNum w:abstractNumId="11">
     <w:nsid w:val="684C6D19"/>
     <w:multiLevelType w:val="multilevel"/>
     <w:tmpl w:val="4554FEA2"/>
@@ -2804,7 +3408,7 @@
       </w:rPr>
     </w:lvl>
   </w:abstractNum>
-  <w:abstractNum w:abstractNumId="9">
+  <w:abstractNum w:abstractNumId="12">
     <w:nsid w:val="6A3E0ABF"/>
     <w:multiLevelType w:val="hybridMultilevel"/>
     <w:tmpl w:val="FB9C2F3C"/>
@@ -2917,7 +3521,7 @@
       </w:rPr>
     </w:lvl>
   </w:abstractNum>
-  <w:abstractNum w:abstractNumId="10">
+  <w:abstractNum w:abstractNumId="13">
     <w:nsid w:val="6B5B458E"/>
     <w:multiLevelType w:val="hybridMultilevel"/>
     <w:tmpl w:val="51849038"/>
@@ -3030,7 +3634,7 @@
       </w:rPr>
     </w:lvl>
   </w:abstractNum>
-  <w:abstractNum w:abstractNumId="11">
+  <w:abstractNum w:abstractNumId="14">
     <w:nsid w:val="73253493"/>
     <w:multiLevelType w:val="hybridMultilevel"/>
     <w:tmpl w:val="56BE27D8"/>
@@ -3144,40 +3748,49 @@
     </w:lvl>
   </w:abstractNum>
   <w:num w:numId="1">
+    <w:abstractNumId w:val="8"/>
+  </w:num>
+  <w:num w:numId="2">
     <w:abstractNumId w:val="6"/>
   </w:num>
-  <w:num w:numId="2">
+  <w:num w:numId="3">
+    <w:abstractNumId w:val="13"/>
+  </w:num>
+  <w:num w:numId="4">
+    <w:abstractNumId w:val="5"/>
+  </w:num>
+  <w:num w:numId="5">
+    <w:abstractNumId w:val="14"/>
+  </w:num>
+  <w:num w:numId="6">
+    <w:abstractNumId w:val="7"/>
+  </w:num>
+  <w:num w:numId="7">
+    <w:abstractNumId w:val="11"/>
+  </w:num>
+  <w:num w:numId="8">
     <w:abstractNumId w:val="4"/>
   </w:num>
-  <w:num w:numId="3">
+  <w:num w:numId="9">
+    <w:abstractNumId w:val="3"/>
+  </w:num>
+  <w:num w:numId="10">
     <w:abstractNumId w:val="10"/>
   </w:num>
-  <w:num w:numId="4">
-    <w:abstractNumId w:val="3"/>
+  <w:num w:numId="11">
+    <w:abstractNumId w:val="12"/>
   </w:num>
-  <w:num w:numId="5">
-    <w:abstractNumId w:val="11"/>
-  </w:num>
-  <w:num w:numId="6">
-    <w:abstractNumId w:val="5"/>
-  </w:num>
-  <w:num w:numId="7">
-    <w:abstractNumId w:val="8"/>
-  </w:num>
-  <w:num w:numId="8">
-    <w:abstractNumId w:val="2"/>
-  </w:num>
-  <w:num w:numId="9">
+  <w:num w:numId="12">
     <w:abstractNumId w:val="1"/>
   </w:num>
-  <w:num w:numId="10">
-    <w:abstractNumId w:val="7"/>
-  </w:num>
-  <w:num w:numId="11">
+  <w:num w:numId="13">
     <w:abstractNumId w:val="9"/>
   </w:num>
-  <w:num w:numId="12">
+  <w:num w:numId="14">
     <w:abstractNumId w:val="0"/>
+  </w:num>
+  <w:num w:numId="15">
+    <w:abstractNumId w:val="2"/>
   </w:num>
 </w:numbering>
 </file>

</xml_diff>